<commit_message>
Final Reportes Segunda Entrega
</commit_message>
<xml_diff>
--- a/Reporte Gerencial/FifthFloorCorp - Reporte Gerencial Primera Entrega.docx
+++ b/Reporte Gerencial/FifthFloorCorp - Reporte Gerencial Primera Entrega.docx
@@ -14,177 +14,14 @@
           <w:noProof/>
           <w:lang w:eastAsia="es-CO"/>
         </w:rPr>
-        <mc:AlternateContent>
-          <mc:Choice Requires="wps">
-            <w:drawing>
-              <wp:anchor distT="0" distB="0" distL="114300" distR="114300" simplePos="0" relativeHeight="251660288" behindDoc="0" locked="0" layoutInCell="1" allowOverlap="1" wp14:anchorId="0546082B" wp14:editId="6AB3FA70">
-                <wp:simplePos x="0" y="0"/>
-                <wp:positionH relativeFrom="column">
-                  <wp:posOffset>3495675</wp:posOffset>
-                </wp:positionH>
-                <wp:positionV relativeFrom="paragraph">
-                  <wp:posOffset>-54610</wp:posOffset>
-                </wp:positionV>
-                <wp:extent cx="2966085" cy="1730375"/>
-                <wp:effectExtent l="0" t="0" r="0" b="3175"/>
-                <wp:wrapSquare wrapText="bothSides"/>
-                <wp:docPr id="1" name="Text Box 1"/>
-                <wp:cNvGraphicFramePr/>
-                <a:graphic xmlns:a="http://schemas.openxmlformats.org/drawingml/2006/main">
-                  <a:graphicData uri="http://schemas.microsoft.com/office/word/2010/wordprocessingShape">
-                    <wps:wsp>
-                      <wps:cNvSpPr txBox="1"/>
-                      <wps:spPr>
-                        <a:xfrm>
-                          <a:off x="0" y="0"/>
-                          <a:ext cx="2966085" cy="1730375"/>
-                        </a:xfrm>
-                        <a:prstGeom prst="rect">
-                          <a:avLst/>
-                        </a:prstGeom>
-                        <a:noFill/>
-                        <a:ln>
-                          <a:noFill/>
-                        </a:ln>
-                        <a:effectLst/>
-                        <a:extLst>
-                          <a:ext uri="{C572A759-6A51-4108-AA02-DFA0A04FC94B}">
-                            <ma14:wrappingTextBoxFlag xmlns:arto="http://schemas.microsoft.com/office/word/2006/arto" xmlns:ma14="http://schemas.microsoft.com/office/mac/drawingml/2011/main" xmlns:w="http://schemas.openxmlformats.org/wordprocessingml/2006/main" xmlns:w10="urn:schemas-microsoft-com:office:word" xmlns:v="urn:schemas-microsoft-com:vml" xmlns:o="urn:schemas-microsoft-com:office:office" xmlns:mv="urn:schemas-microsoft-com:mac:vml" xmlns:mo="http://schemas.microsoft.com/office/mac/office/2008/main" xmlns=""/>
-                          </a:ext>
-                        </a:extLst>
-                      </wps:spPr>
-                      <wps:style>
-                        <a:lnRef idx="0">
-                          <a:schemeClr val="accent1"/>
-                        </a:lnRef>
-                        <a:fillRef idx="0">
-                          <a:schemeClr val="accent1"/>
-                        </a:fillRef>
-                        <a:effectRef idx="0">
-                          <a:schemeClr val="accent1"/>
-                        </a:effectRef>
-                        <a:fontRef idx="minor">
-                          <a:schemeClr val="dk1"/>
-                        </a:fontRef>
-                      </wps:style>
-                      <wps:txbx>
-                        <w:txbxContent>
-                          <w:p>
-                            <w:pPr>
-                              <w:rPr>
-                                <w:sz w:val="44"/>
-                              </w:rPr>
-                            </w:pPr>
-                            <w:r>
-                              <w:rPr>
-                                <w:sz w:val="44"/>
-                              </w:rPr>
-                              <w:t xml:space="preserve">Reporte Gerencial </w:t>
-                            </w:r>
-                          </w:p>
-                          <w:p>
-                            <w:pPr>
-                              <w:rPr>
-                                <w:sz w:val="44"/>
-                              </w:rPr>
-                            </w:pPr>
-                          </w:p>
-                          <w:p>
-                            <w:pPr>
-                              <w:rPr>
-                                <w:sz w:val="44"/>
-                              </w:rPr>
-                            </w:pPr>
-                            <w:r>
-                              <w:rPr>
-                                <w:sz w:val="44"/>
-                              </w:rPr>
-                              <w:t>Versión 0.1</w:t>
-                            </w:r>
-                          </w:p>
-                        </w:txbxContent>
-                      </wps:txbx>
-                      <wps:bodyPr rot="0" spcFirstLastPara="0" vertOverflow="overflow" horzOverflow="overflow" vert="horz" wrap="square" lIns="91440" tIns="45720" rIns="91440" bIns="45720" numCol="1" spcCol="0" rtlCol="0" fromWordArt="0" anchor="t" anchorCtr="0" forceAA="0" compatLnSpc="1">
-                        <a:prstTxWarp prst="textNoShape">
-                          <a:avLst/>
-                        </a:prstTxWarp>
-                        <a:noAutofit/>
-                      </wps:bodyPr>
-                    </wps:wsp>
-                  </a:graphicData>
-                </a:graphic>
-                <wp14:sizeRelH relativeFrom="margin">
-                  <wp14:pctWidth>0</wp14:pctWidth>
-                </wp14:sizeRelH>
-                <wp14:sizeRelV relativeFrom="margin">
-                  <wp14:pctHeight>0</wp14:pctHeight>
-                </wp14:sizeRelV>
-              </wp:anchor>
-            </w:drawing>
-          </mc:Choice>
-          <mc:Fallback>
-            <w:pict>
-              <v:shapetype id="_x0000_t202" coordsize="21600,21600" o:spt="202" path="m,l,21600r21600,l21600,xe">
-                <v:stroke joinstyle="miter"/>
-                <v:path gradientshapeok="t" o:connecttype="rect"/>
-              </v:shapetype>
-              <v:shape id="Text Box 1" o:spid="_x0000_s1026" type="#_x0000_t202" style="position:absolute;margin-left:275.25pt;margin-top:-4.3pt;width:233.55pt;height:136.25pt;z-index:251660288;visibility:visible;mso-wrap-style:square;mso-width-percent:0;mso-height-percent:0;mso-wrap-distance-left:9pt;mso-wrap-distance-top:0;mso-wrap-distance-right:9pt;mso-wrap-distance-bottom:0;mso-position-horizontal:absolute;mso-position-horizontal-relative:text;mso-position-vertical:absolute;mso-position-vertical-relative:text;mso-width-percent:0;mso-height-percent:0;mso-width-relative:margin;mso-height-relative:margin;v-text-anchor:top" o:gfxdata="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" filled="f" stroked="f">
-                <v:textbox>
-                  <w:txbxContent>
-                    <w:p>
-                      <w:pPr>
-                        <w:rPr>
-                          <w:sz w:val="44"/>
-                        </w:rPr>
-                      </w:pPr>
-                      <w:r>
-                        <w:rPr>
-                          <w:sz w:val="44"/>
-                        </w:rPr>
-                        <w:t xml:space="preserve">Reporte Gerencial </w:t>
-                      </w:r>
-                    </w:p>
-                    <w:p>
-                      <w:pPr>
-                        <w:rPr>
-                          <w:sz w:val="44"/>
-                        </w:rPr>
-                      </w:pPr>
-                    </w:p>
-                    <w:p>
-                      <w:pPr>
-                        <w:rPr>
-                          <w:sz w:val="44"/>
-                        </w:rPr>
-                      </w:pPr>
-                      <w:r>
-                        <w:rPr>
-                          <w:sz w:val="44"/>
-                        </w:rPr>
-                        <w:t>Versión 0.1</w:t>
-                      </w:r>
-                    </w:p>
-                  </w:txbxContent>
-                </v:textbox>
-                <w10:wrap type="square"/>
-              </v:shape>
-            </w:pict>
-          </mc:Fallback>
-        </mc:AlternateContent>
-      </w:r>
-      <w:r>
-        <w:rPr>
-          <w:noProof/>
-          <w:lang w:eastAsia="es-CO"/>
-        </w:rPr>
         <w:drawing>
-          <wp:anchor distT="0" distB="0" distL="114300" distR="114300" simplePos="0" relativeHeight="251659264" behindDoc="1" locked="0" layoutInCell="1" allowOverlap="1" wp14:anchorId="0496CB32" wp14:editId="27FDE999">
+          <wp:anchor distT="0" distB="0" distL="114300" distR="114300" simplePos="0" relativeHeight="251659264" behindDoc="1" locked="0" layoutInCell="1" allowOverlap="1" wp14:anchorId="2D1D4B99" wp14:editId="57E9F410">
             <wp:simplePos x="0" y="0"/>
             <wp:positionH relativeFrom="margin">
               <wp:posOffset>-1095375</wp:posOffset>
             </wp:positionH>
             <wp:positionV relativeFrom="margin">
-              <wp:posOffset>-875030</wp:posOffset>
+              <wp:posOffset>-1052830</wp:posOffset>
             </wp:positionV>
             <wp:extent cx="7781925" cy="11229340"/>
             <wp:effectExtent l="0" t="0" r="9525" b="0"/>
@@ -249,14 +86,169 @@
           </wp:anchor>
         </w:drawing>
       </w:r>
-    </w:p>
-    <w:p>
-      <w:pPr>
+      <w:r>
         <w:rPr>
           <w:noProof/>
           <w:lang w:eastAsia="es-CO"/>
         </w:rPr>
-      </w:pPr>
+        <mc:AlternateContent>
+          <mc:Choice Requires="wps">
+            <w:drawing>
+              <wp:anchor distT="0" distB="0" distL="114300" distR="114300" simplePos="0" relativeHeight="251660288" behindDoc="0" locked="0" layoutInCell="1" allowOverlap="1" wp14:anchorId="67EDF70B" wp14:editId="2F2B59B5">
+                <wp:simplePos x="0" y="0"/>
+                <wp:positionH relativeFrom="column">
+                  <wp:posOffset>3495675</wp:posOffset>
+                </wp:positionH>
+                <wp:positionV relativeFrom="paragraph">
+                  <wp:posOffset>-54610</wp:posOffset>
+                </wp:positionV>
+                <wp:extent cx="2966085" cy="1730375"/>
+                <wp:effectExtent l="0" t="0" r="0" b="3175"/>
+                <wp:wrapSquare wrapText="bothSides"/>
+                <wp:docPr id="1" name="Text Box 1"/>
+                <wp:cNvGraphicFramePr/>
+                <a:graphic xmlns:a="http://schemas.openxmlformats.org/drawingml/2006/main">
+                  <a:graphicData uri="http://schemas.microsoft.com/office/word/2010/wordprocessingShape">
+                    <wps:wsp>
+                      <wps:cNvSpPr txBox="1"/>
+                      <wps:spPr>
+                        <a:xfrm>
+                          <a:off x="0" y="0"/>
+                          <a:ext cx="2966085" cy="1730375"/>
+                        </a:xfrm>
+                        <a:prstGeom prst="rect">
+                          <a:avLst/>
+                        </a:prstGeom>
+                        <a:noFill/>
+                        <a:ln>
+                          <a:noFill/>
+                        </a:ln>
+                        <a:effectLst/>
+                        <a:extLst>
+                          <a:ext uri="{C572A759-6A51-4108-AA02-DFA0A04FC94B}">
+                            <ma14:wrappingTextBoxFlag xmlns="" xmlns:mo="http://schemas.microsoft.com/office/mac/office/2008/main" xmlns:mv="urn:schemas-microsoft-com:mac:vml" xmlns:o="urn:schemas-microsoft-com:office:office" xmlns:v="urn:schemas-microsoft-com:vml" xmlns:w10="urn:schemas-microsoft-com:office:word" xmlns:w="http://schemas.openxmlformats.org/wordprocessingml/2006/main" xmlns:ma14="http://schemas.microsoft.com/office/mac/drawingml/2011/main" xmlns:arto="http://schemas.microsoft.com/office/word/2006/arto"/>
+                          </a:ext>
+                        </a:extLst>
+                      </wps:spPr>
+                      <wps:style>
+                        <a:lnRef idx="0">
+                          <a:schemeClr val="accent1"/>
+                        </a:lnRef>
+                        <a:fillRef idx="0">
+                          <a:schemeClr val="accent1"/>
+                        </a:fillRef>
+                        <a:effectRef idx="0">
+                          <a:schemeClr val="accent1"/>
+                        </a:effectRef>
+                        <a:fontRef idx="minor">
+                          <a:schemeClr val="dk1"/>
+                        </a:fontRef>
+                      </wps:style>
+                      <wps:txbx>
+                        <w:txbxContent>
+                          <w:p>
+                            <w:pPr>
+                              <w:rPr>
+                                <w:sz w:val="44"/>
+                              </w:rPr>
+                            </w:pPr>
+                            <w:r>
+                              <w:rPr>
+                                <w:sz w:val="44"/>
+                              </w:rPr>
+                              <w:t xml:space="preserve">Reporte Gerencial - </w:t>
+                            </w:r>
+                            <w:r>
+                              <w:rPr>
+                                <w:sz w:val="44"/>
+                              </w:rPr>
+                              <w:t>Primera Entrega</w:t>
+                            </w:r>
+                          </w:p>
+                          <w:p>
+                            <w:pPr>
+                              <w:rPr>
+                                <w:sz w:val="44"/>
+                              </w:rPr>
+                            </w:pPr>
+                            <w:r>
+                              <w:rPr>
+                                <w:sz w:val="44"/>
+                              </w:rPr>
+                              <w:t>Versión 0.1</w:t>
+                            </w:r>
+                          </w:p>
+                        </w:txbxContent>
+                      </wps:txbx>
+                      <wps:bodyPr rot="0" spcFirstLastPara="0" vertOverflow="overflow" horzOverflow="overflow" vert="horz" wrap="square" lIns="91440" tIns="45720" rIns="91440" bIns="45720" numCol="1" spcCol="0" rtlCol="0" fromWordArt="0" anchor="t" anchorCtr="0" forceAA="0" compatLnSpc="1">
+                        <a:prstTxWarp prst="textNoShape">
+                          <a:avLst/>
+                        </a:prstTxWarp>
+                        <a:noAutofit/>
+                      </wps:bodyPr>
+                    </wps:wsp>
+                  </a:graphicData>
+                </a:graphic>
+                <wp14:sizeRelH relativeFrom="margin">
+                  <wp14:pctWidth>0</wp14:pctWidth>
+                </wp14:sizeRelH>
+                <wp14:sizeRelV relativeFrom="margin">
+                  <wp14:pctHeight>0</wp14:pctHeight>
+                </wp14:sizeRelV>
+              </wp:anchor>
+            </w:drawing>
+          </mc:Choice>
+          <mc:Fallback>
+            <w:pict>
+              <v:shapetype id="_x0000_t202" coordsize="21600,21600" o:spt="202" path="m,l,21600r21600,l21600,xe">
+                <v:stroke joinstyle="miter"/>
+                <v:path gradientshapeok="t" o:connecttype="rect"/>
+              </v:shapetype>
+              <v:shape id="Text Box 1" o:spid="_x0000_s1026" type="#_x0000_t202" style="position:absolute;margin-left:275.25pt;margin-top:-4.3pt;width:233.55pt;height:136.25pt;z-index:251660288;visibility:visible;mso-wrap-style:square;mso-width-percent:0;mso-height-percent:0;mso-wrap-distance-left:9pt;mso-wrap-distance-top:0;mso-wrap-distance-right:9pt;mso-wrap-distance-bottom:0;mso-position-horizontal:absolute;mso-position-horizontal-relative:text;mso-position-vertical:absolute;mso-position-vertical-relative:text;mso-width-percent:0;mso-height-percent:0;mso-width-relative:margin;mso-height-relative:margin;v-text-anchor:top" o:gfxdata="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" filled="f" stroked="f">
+                <v:textbox>
+                  <w:txbxContent>
+                    <w:p>
+                      <w:pPr>
+                        <w:rPr>
+                          <w:sz w:val="44"/>
+                        </w:rPr>
+                      </w:pPr>
+                      <w:r>
+                        <w:rPr>
+                          <w:sz w:val="44"/>
+                        </w:rPr>
+                        <w:t xml:space="preserve">Reporte Gerencial - </w:t>
+                      </w:r>
+                      <w:r>
+                        <w:rPr>
+                          <w:sz w:val="44"/>
+                        </w:rPr>
+                        <w:t>Primera Entrega</w:t>
+                      </w:r>
+                    </w:p>
+                    <w:p>
+                      <w:pPr>
+                        <w:rPr>
+                          <w:sz w:val="44"/>
+                        </w:rPr>
+                      </w:pPr>
+                      <w:bookmarkStart w:id="1" w:name="_GoBack"/>
+                      <w:bookmarkEnd w:id="1"/>
+                      <w:r>
+                        <w:rPr>
+                          <w:sz w:val="44"/>
+                        </w:rPr>
+                        <w:t>Versión 0.1</w:t>
+                      </w:r>
+                    </w:p>
+                  </w:txbxContent>
+                </v:textbox>
+                <w10:wrap type="square"/>
+              </v:shape>
+            </w:pict>
+          </mc:Fallback>
+        </mc:AlternateContent>
+      </w:r>
     </w:p>
     <w:p>
       <w:pPr>
@@ -281,13 +273,21 @@
           <w:lang w:eastAsia="es-CO"/>
         </w:rPr>
       </w:pPr>
-      <w:r>
+    </w:p>
+    <w:p>
+      <w:pPr>
         <w:rPr>
           <w:noProof/>
           <w:lang w:eastAsia="es-CO"/>
         </w:rPr>
+      </w:pPr>
+      <w:r>
+        <w:rPr>
+          <w:noProof/>
+          <w:lang w:eastAsia="es-CO"/>
+        </w:rPr>
         <w:drawing>
-          <wp:anchor distT="0" distB="0" distL="114300" distR="114300" simplePos="0" relativeHeight="251661312" behindDoc="0" locked="0" layoutInCell="1" allowOverlap="1" wp14:anchorId="73C36848" wp14:editId="2A84949C">
+          <wp:anchor distT="0" distB="0" distL="114300" distR="114300" simplePos="0" relativeHeight="251661312" behindDoc="0" locked="0" layoutInCell="1" allowOverlap="1" wp14:anchorId="3D8EE332" wp14:editId="2DAEC257">
             <wp:simplePos x="0" y="0"/>
             <wp:positionH relativeFrom="margin">
               <wp:posOffset>3399155</wp:posOffset>
@@ -414,7 +414,7 @@
         <mc:AlternateContent>
           <mc:Choice Requires="wps">
             <w:drawing>
-              <wp:anchor distT="0" distB="0" distL="114300" distR="114300" simplePos="0" relativeHeight="251662336" behindDoc="0" locked="0" layoutInCell="1" allowOverlap="1" wp14:anchorId="51154CE7" wp14:editId="39342657">
+              <wp:anchor distT="0" distB="0" distL="114300" distR="114300" simplePos="0" relativeHeight="251662336" behindDoc="0" locked="0" layoutInCell="1" allowOverlap="1" wp14:anchorId="246260E5" wp14:editId="6D2BEA22">
                 <wp:simplePos x="0" y="0"/>
                 <wp:positionH relativeFrom="column">
                   <wp:posOffset>3814445</wp:posOffset>
@@ -446,7 +446,7 @@
                         <a:effectLst/>
                         <a:extLst>
                           <a:ext uri="{C572A759-6A51-4108-AA02-DFA0A04FC94B}">
-                            <ma14:wrappingTextBoxFlag xmlns:arto="http://schemas.microsoft.com/office/word/2006/arto" xmlns:ma14="http://schemas.microsoft.com/office/mac/drawingml/2011/main" xmlns:w="http://schemas.openxmlformats.org/wordprocessingml/2006/main" xmlns:w10="urn:schemas-microsoft-com:office:word" xmlns:v="urn:schemas-microsoft-com:vml" xmlns:o="urn:schemas-microsoft-com:office:office" xmlns:mv="urn:schemas-microsoft-com:mac:vml" xmlns:mo="http://schemas.microsoft.com/office/mac/office/2008/main" xmlns=""/>
+                            <ma14:wrappingTextBoxFlag xmlns="" xmlns:mo="http://schemas.microsoft.com/office/mac/office/2008/main" xmlns:mv="urn:schemas-microsoft-com:mac:vml" xmlns:o="urn:schemas-microsoft-com:office:office" xmlns:v="urn:schemas-microsoft-com:vml" xmlns:w10="urn:schemas-microsoft-com:office:word" xmlns:w="http://schemas.openxmlformats.org/wordprocessingml/2006/main" xmlns:ma14="http://schemas.microsoft.com/office/mac/drawingml/2011/main" xmlns:arto="http://schemas.microsoft.com/office/word/2006/arto"/>
                           </a:ext>
                         </a:extLst>
                       </wps:spPr>
@@ -725,7 +725,7 @@
         <mc:AlternateContent>
           <mc:Choice Requires="wps">
             <w:drawing>
-              <wp:anchor distT="0" distB="0" distL="114300" distR="114300" simplePos="0" relativeHeight="251663360" behindDoc="0" locked="0" layoutInCell="1" allowOverlap="1" wp14:anchorId="56A9957D" wp14:editId="42D8AF81">
+              <wp:anchor distT="0" distB="0" distL="114300" distR="114300" simplePos="0" relativeHeight="251663360" behindDoc="0" locked="0" layoutInCell="1" allowOverlap="1" wp14:anchorId="48C21C5A" wp14:editId="59C6883A">
                 <wp:simplePos x="0" y="0"/>
                 <wp:positionH relativeFrom="column">
                   <wp:posOffset>3933190</wp:posOffset>
@@ -757,7 +757,7 @@
                         <a:effectLst/>
                         <a:extLst>
                           <a:ext uri="{C572A759-6A51-4108-AA02-DFA0A04FC94B}">
-                            <ma14:wrappingTextBoxFlag xmlns:arto="http://schemas.microsoft.com/office/word/2006/arto" xmlns:ma14="http://schemas.microsoft.com/office/mac/drawingml/2011/main" xmlns:w="http://schemas.openxmlformats.org/wordprocessingml/2006/main" xmlns:w10="urn:schemas-microsoft-com:office:word" xmlns:v="urn:schemas-microsoft-com:vml" xmlns:o="urn:schemas-microsoft-com:office:office" xmlns:mv="urn:schemas-microsoft-com:mac:vml" xmlns:mo="http://schemas.microsoft.com/office/mac/office/2008/main" xmlns=""/>
+                            <ma14:wrappingTextBoxFlag xmlns="" xmlns:mo="http://schemas.microsoft.com/office/mac/office/2008/main" xmlns:mv="urn:schemas-microsoft-com:mac:vml" xmlns:o="urn:schemas-microsoft-com:office:office" xmlns:v="urn:schemas-microsoft-com:vml" xmlns:w10="urn:schemas-microsoft-com:office:word" xmlns:w="http://schemas.openxmlformats.org/wordprocessingml/2006/main" xmlns:ma14="http://schemas.microsoft.com/office/mac/drawingml/2011/main" xmlns:arto="http://schemas.microsoft.com/office/word/2006/arto"/>
                           </a:ext>
                         </a:extLst>
                       </wps:spPr>
@@ -908,7 +908,7 @@
           <w:r>
             <w:fldChar w:fldCharType="separate"/>
           </w:r>
-          <w:hyperlink w:anchor="_Toc338089370" w:history="1">
+          <w:hyperlink w:anchor="_Toc338176986" w:history="1">
             <w:r>
               <w:rPr>
                 <w:rStyle w:val="Hipervnculo"/>
@@ -935,7 +935,7 @@
                 <w:noProof/>
                 <w:webHidden/>
               </w:rPr>
-              <w:instrText xml:space="preserve"> PAGEREF _Toc338089370 \h </w:instrText>
+              <w:instrText xml:space="preserve"> PAGEREF _Toc338176986 \h </w:instrText>
             </w:r>
             <w:r>
               <w:rPr>
@@ -978,7 +978,7 @@
               <w:lang w:eastAsia="es-CO"/>
             </w:rPr>
           </w:pPr>
-          <w:hyperlink w:anchor="_Toc338089371" w:history="1">
+          <w:hyperlink w:anchor="_Toc338176987" w:history="1">
             <w:r>
               <w:rPr>
                 <w:rStyle w:val="Hipervnculo"/>
@@ -1005,7 +1005,7 @@
                 <w:noProof/>
                 <w:webHidden/>
               </w:rPr>
-              <w:instrText xml:space="preserve"> PAGEREF _Toc338089371 \h </w:instrText>
+              <w:instrText xml:space="preserve"> PAGEREF _Toc338176987 \h </w:instrText>
             </w:r>
             <w:r>
               <w:rPr>
@@ -1025,7 +1025,7 @@
                 <w:noProof/>
                 <w:webHidden/>
               </w:rPr>
-              <w:t>4</w:t>
+              <w:t>5</w:t>
             </w:r>
             <w:r>
               <w:rPr>
@@ -1049,7 +1049,7 @@
               <w:lang w:eastAsia="es-CO"/>
             </w:rPr>
           </w:pPr>
-          <w:hyperlink w:anchor="_Toc338089372" w:history="1">
+          <w:hyperlink w:anchor="_Toc338176988" w:history="1">
             <w:r>
               <w:rPr>
                 <w:rStyle w:val="Hipervnculo"/>
@@ -1091,7 +1091,7 @@
                 <w:noProof/>
                 <w:webHidden/>
               </w:rPr>
-              <w:instrText xml:space="preserve"> PAGEREF _Toc338089372 \h </w:instrText>
+              <w:instrText xml:space="preserve"> PAGEREF _Toc338176988 \h </w:instrText>
             </w:r>
             <w:r>
               <w:rPr>
@@ -1111,7 +1111,7 @@
                 <w:noProof/>
                 <w:webHidden/>
               </w:rPr>
-              <w:t>4</w:t>
+              <w:t>5</w:t>
             </w:r>
             <w:r>
               <w:rPr>
@@ -1135,7 +1135,7 @@
               <w:lang w:eastAsia="es-CO"/>
             </w:rPr>
           </w:pPr>
-          <w:hyperlink w:anchor="_Toc338089373" w:history="1">
+          <w:hyperlink w:anchor="_Toc338176989" w:history="1">
             <w:r>
               <w:rPr>
                 <w:rStyle w:val="Hipervnculo"/>
@@ -1177,7 +1177,7 @@
                 <w:noProof/>
                 <w:webHidden/>
               </w:rPr>
-              <w:instrText xml:space="preserve"> PAGEREF _Toc338089373 \h </w:instrText>
+              <w:instrText xml:space="preserve"> PAGEREF _Toc338176989 \h </w:instrText>
             </w:r>
             <w:r>
               <w:rPr>
@@ -1197,7 +1197,7 @@
                 <w:noProof/>
                 <w:webHidden/>
               </w:rPr>
-              <w:t>4</w:t>
+              <w:t>5</w:t>
             </w:r>
             <w:r>
               <w:rPr>
@@ -1221,7 +1221,7 @@
               <w:lang w:eastAsia="es-CO"/>
             </w:rPr>
           </w:pPr>
-          <w:hyperlink w:anchor="_Toc338089374" w:history="1">
+          <w:hyperlink w:anchor="_Toc338176990" w:history="1">
             <w:r>
               <w:rPr>
                 <w:rStyle w:val="Hipervnculo"/>
@@ -1263,7 +1263,7 @@
                 <w:noProof/>
                 <w:webHidden/>
               </w:rPr>
-              <w:instrText xml:space="preserve"> PAGEREF _Toc338089374 \h </w:instrText>
+              <w:instrText xml:space="preserve"> PAGEREF _Toc338176990 \h </w:instrText>
             </w:r>
             <w:r>
               <w:rPr>
@@ -1283,7 +1283,7 @@
                 <w:noProof/>
                 <w:webHidden/>
               </w:rPr>
-              <w:t>4</w:t>
+              <w:t>5</w:t>
             </w:r>
             <w:r>
               <w:rPr>
@@ -1307,7 +1307,7 @@
               <w:lang w:eastAsia="es-CO"/>
             </w:rPr>
           </w:pPr>
-          <w:hyperlink w:anchor="_Toc338089375" w:history="1">
+          <w:hyperlink w:anchor="_Toc338176991" w:history="1">
             <w:r>
               <w:rPr>
                 <w:rStyle w:val="Hipervnculo"/>
@@ -1328,6 +1328,92 @@
                 <w:rStyle w:val="Hipervnculo"/>
                 <w:noProof/>
               </w:rPr>
+              <w:t>Asignación de Actividades</w:t>
+            </w:r>
+            <w:r>
+              <w:rPr>
+                <w:noProof/>
+                <w:webHidden/>
+              </w:rPr>
+              <w:tab/>
+            </w:r>
+            <w:r>
+              <w:rPr>
+                <w:noProof/>
+                <w:webHidden/>
+              </w:rPr>
+              <w:fldChar w:fldCharType="begin"/>
+            </w:r>
+            <w:r>
+              <w:rPr>
+                <w:noProof/>
+                <w:webHidden/>
+              </w:rPr>
+              <w:instrText xml:space="preserve"> PAGEREF _Toc338176991 \h </w:instrText>
+            </w:r>
+            <w:r>
+              <w:rPr>
+                <w:noProof/>
+                <w:webHidden/>
+              </w:rPr>
+            </w:r>
+            <w:r>
+              <w:rPr>
+                <w:noProof/>
+                <w:webHidden/>
+              </w:rPr>
+              <w:fldChar w:fldCharType="separate"/>
+            </w:r>
+            <w:r>
+              <w:rPr>
+                <w:noProof/>
+                <w:webHidden/>
+              </w:rPr>
+              <w:t>5</w:t>
+            </w:r>
+            <w:r>
+              <w:rPr>
+                <w:noProof/>
+                <w:webHidden/>
+              </w:rPr>
+              <w:fldChar w:fldCharType="end"/>
+            </w:r>
+          </w:hyperlink>
+        </w:p>
+        <w:p>
+          <w:pPr>
+            <w:pStyle w:val="TDC1"/>
+            <w:tabs>
+              <w:tab w:val="left" w:pos="440"/>
+              <w:tab w:val="right" w:leader="dot" w:pos="8828"/>
+            </w:tabs>
+            <w:rPr>
+              <w:rFonts w:eastAsiaTheme="minorEastAsia"/>
+              <w:noProof/>
+              <w:lang w:eastAsia="es-CO"/>
+            </w:rPr>
+          </w:pPr>
+          <w:hyperlink w:anchor="_Toc338176992" w:history="1">
+            <w:r>
+              <w:rPr>
+                <w:rStyle w:val="Hipervnculo"/>
+                <w:noProof/>
+              </w:rPr>
+              <w:t>3</w:t>
+            </w:r>
+            <w:r>
+              <w:rPr>
+                <w:rFonts w:eastAsiaTheme="minorEastAsia"/>
+                <w:noProof/>
+                <w:lang w:eastAsia="es-CO"/>
+              </w:rPr>
+              <w:tab/>
+            </w:r>
+            <w:r>
+              <w:rPr>
+                <w:rStyle w:val="Hipervnculo"/>
+                <w:noProof/>
+              </w:rPr>
               <w:t>Métricas</w:t>
             </w:r>
             <w:r>
@@ -1349,7 +1435,7 @@
                 <w:noProof/>
                 <w:webHidden/>
               </w:rPr>
-              <w:instrText xml:space="preserve"> PAGEREF _Toc338089375 \h </w:instrText>
+              <w:instrText xml:space="preserve"> PAGEREF _Toc338176992 \h </w:instrText>
             </w:r>
             <w:r>
               <w:rPr>
@@ -1369,7 +1455,7 @@
                 <w:noProof/>
                 <w:webHidden/>
               </w:rPr>
-              <w:t>4</w:t>
+              <w:t>6</w:t>
             </w:r>
             <w:r>
               <w:rPr>
@@ -1393,13 +1479,13 @@
               <w:lang w:eastAsia="es-CO"/>
             </w:rPr>
           </w:pPr>
-          <w:hyperlink w:anchor="_Toc338089376" w:history="1">
+          <w:hyperlink w:anchor="_Toc338176993" w:history="1">
             <w:r>
               <w:rPr>
                 <w:rStyle w:val="Hipervnculo"/>
                 <w:noProof/>
               </w:rPr>
-              <w:t>2.1</w:t>
+              <w:t>3.1</w:t>
             </w:r>
             <w:r>
               <w:rPr>
@@ -1435,7 +1521,7 @@
                 <w:noProof/>
                 <w:webHidden/>
               </w:rPr>
-              <w:instrText xml:space="preserve"> PAGEREF _Toc338089376 \h </w:instrText>
+              <w:instrText xml:space="preserve"> PAGEREF _Toc338176993 \h </w:instrText>
             </w:r>
             <w:r>
               <w:rPr>
@@ -1455,7 +1541,7 @@
                 <w:noProof/>
                 <w:webHidden/>
               </w:rPr>
-              <w:t>4</w:t>
+              <w:t>6</w:t>
             </w:r>
             <w:r>
               <w:rPr>
@@ -1479,13 +1565,13 @@
               <w:lang w:eastAsia="es-CO"/>
             </w:rPr>
           </w:pPr>
-          <w:hyperlink w:anchor="_Toc338089377" w:history="1">
+          <w:hyperlink w:anchor="_Toc338176994" w:history="1">
             <w:r>
               <w:rPr>
                 <w:rStyle w:val="Hipervnculo"/>
                 <w:noProof/>
               </w:rPr>
-              <w:t>2.2</w:t>
+              <w:t>3.2</w:t>
             </w:r>
             <w:r>
               <w:rPr>
@@ -1521,7 +1607,7 @@
                 <w:noProof/>
                 <w:webHidden/>
               </w:rPr>
-              <w:instrText xml:space="preserve"> PAGEREF _Toc338089377 \h </w:instrText>
+              <w:instrText xml:space="preserve"> PAGEREF _Toc338176994 \h </w:instrText>
             </w:r>
             <w:r>
               <w:rPr>
@@ -1541,7 +1627,7 @@
                 <w:noProof/>
                 <w:webHidden/>
               </w:rPr>
-              <w:t>8</w:t>
+              <w:t>9</w:t>
             </w:r>
             <w:r>
               <w:rPr>
@@ -1565,13 +1651,13 @@
               <w:lang w:eastAsia="es-CO"/>
             </w:rPr>
           </w:pPr>
-          <w:hyperlink w:anchor="_Toc338089378" w:history="1">
+          <w:hyperlink w:anchor="_Toc338176995" w:history="1">
             <w:r>
               <w:rPr>
                 <w:rStyle w:val="Hipervnculo"/>
                 <w:noProof/>
               </w:rPr>
-              <w:t>3</w:t>
+              <w:t>4</w:t>
             </w:r>
             <w:r>
               <w:rPr>
@@ -1607,7 +1693,7 @@
                 <w:noProof/>
                 <w:webHidden/>
               </w:rPr>
-              <w:instrText xml:space="preserve"> PAGEREF _Toc338089378 \h </w:instrText>
+              <w:instrText xml:space="preserve"> PAGEREF _Toc338176995 \h </w:instrText>
             </w:r>
             <w:r>
               <w:rPr>
@@ -1627,7 +1713,7 @@
                 <w:noProof/>
                 <w:webHidden/>
               </w:rPr>
-              <w:t>8</w:t>
+              <w:t>9</w:t>
             </w:r>
             <w:r>
               <w:rPr>
@@ -1651,13 +1737,13 @@
               <w:lang w:eastAsia="es-CO"/>
             </w:rPr>
           </w:pPr>
-          <w:hyperlink w:anchor="_Toc338089379" w:history="1">
+          <w:hyperlink w:anchor="_Toc338176996" w:history="1">
             <w:r>
               <w:rPr>
                 <w:rStyle w:val="Hipervnculo"/>
                 <w:noProof/>
               </w:rPr>
-              <w:t>3.1</w:t>
+              <w:t>4.1</w:t>
             </w:r>
             <w:r>
               <w:rPr>
@@ -1693,7 +1779,7 @@
                 <w:noProof/>
                 <w:webHidden/>
               </w:rPr>
-              <w:instrText xml:space="preserve"> PAGEREF _Toc338089379 \h </w:instrText>
+              <w:instrText xml:space="preserve"> PAGEREF _Toc338176996 \h </w:instrText>
             </w:r>
             <w:r>
               <w:rPr>
@@ -1713,7 +1799,7 @@
                 <w:noProof/>
                 <w:webHidden/>
               </w:rPr>
-              <w:t>8</w:t>
+              <w:t>9</w:t>
             </w:r>
             <w:r>
               <w:rPr>
@@ -1737,13 +1823,13 @@
               <w:lang w:eastAsia="es-CO"/>
             </w:rPr>
           </w:pPr>
-          <w:hyperlink w:anchor="_Toc338089380" w:history="1">
+          <w:hyperlink w:anchor="_Toc338176997" w:history="1">
             <w:r>
               <w:rPr>
                 <w:rStyle w:val="Hipervnculo"/>
                 <w:noProof/>
               </w:rPr>
-              <w:t>3.2</w:t>
+              <w:t>4.2</w:t>
             </w:r>
             <w:r>
               <w:rPr>
@@ -1779,7 +1865,7 @@
                 <w:noProof/>
                 <w:webHidden/>
               </w:rPr>
-              <w:instrText xml:space="preserve"> PAGEREF _Toc338089380 \h </w:instrText>
+              <w:instrText xml:space="preserve"> PAGEREF _Toc338176997 \h </w:instrText>
             </w:r>
             <w:r>
               <w:rPr>
@@ -1799,7 +1885,7 @@
                 <w:noProof/>
                 <w:webHidden/>
               </w:rPr>
-              <w:t>8</w:t>
+              <w:t>10</w:t>
             </w:r>
             <w:r>
               <w:rPr>
@@ -1823,13 +1909,13 @@
               <w:lang w:eastAsia="es-CO"/>
             </w:rPr>
           </w:pPr>
-          <w:hyperlink w:anchor="_Toc338089381" w:history="1">
+          <w:hyperlink w:anchor="_Toc338176998" w:history="1">
             <w:r>
               <w:rPr>
                 <w:rStyle w:val="Hipervnculo"/>
                 <w:noProof/>
               </w:rPr>
-              <w:t>3.3</w:t>
+              <w:t>4.3</w:t>
             </w:r>
             <w:r>
               <w:rPr>
@@ -1844,7 +1930,7 @@
                 <w:rStyle w:val="Hipervnculo"/>
                 <w:noProof/>
               </w:rPr>
-              <w:t>Amonestaciones y Sanciones</w:t>
+              <w:t>Sanciones y amonestaciones</w:t>
             </w:r>
             <w:r>
               <w:rPr>
@@ -1865,7 +1951,7 @@
                 <w:noProof/>
                 <w:webHidden/>
               </w:rPr>
-              <w:instrText xml:space="preserve"> PAGEREF _Toc338089381 \h </w:instrText>
+              <w:instrText xml:space="preserve"> PAGEREF _Toc338176998 \h </w:instrText>
             </w:r>
             <w:r>
               <w:rPr>
@@ -1885,7 +1971,7 @@
                 <w:noProof/>
                 <w:webHidden/>
               </w:rPr>
-              <w:t>9</w:t>
+              <w:t>10</w:t>
             </w:r>
             <w:r>
               <w:rPr>
@@ -1909,13 +1995,13 @@
               <w:lang w:eastAsia="es-CO"/>
             </w:rPr>
           </w:pPr>
-          <w:hyperlink w:anchor="_Toc338089382" w:history="1">
+          <w:hyperlink w:anchor="_Toc338176999" w:history="1">
             <w:r>
               <w:rPr>
                 <w:rStyle w:val="Hipervnculo"/>
                 <w:noProof/>
               </w:rPr>
-              <w:t>4</w:t>
+              <w:t>5</w:t>
             </w:r>
             <w:r>
               <w:rPr>
@@ -1951,7 +2037,7 @@
                 <w:noProof/>
                 <w:webHidden/>
               </w:rPr>
-              <w:instrText xml:space="preserve"> PAGEREF _Toc338089382 \h </w:instrText>
+              <w:instrText xml:space="preserve"> PAGEREF _Toc338176999 \h </w:instrText>
             </w:r>
             <w:r>
               <w:rPr>
@@ -1971,7 +2057,265 @@
                 <w:noProof/>
                 <w:webHidden/>
               </w:rPr>
-              <w:t>9</w:t>
+              <w:t>10</w:t>
+            </w:r>
+            <w:r>
+              <w:rPr>
+                <w:noProof/>
+                <w:webHidden/>
+              </w:rPr>
+              <w:fldChar w:fldCharType="end"/>
+            </w:r>
+          </w:hyperlink>
+        </w:p>
+        <w:p>
+          <w:pPr>
+            <w:pStyle w:val="TDC1"/>
+            <w:tabs>
+              <w:tab w:val="left" w:pos="440"/>
+              <w:tab w:val="right" w:leader="dot" w:pos="8828"/>
+            </w:tabs>
+            <w:rPr>
+              <w:rFonts w:eastAsiaTheme="minorEastAsia"/>
+              <w:noProof/>
+              <w:lang w:eastAsia="es-CO"/>
+            </w:rPr>
+          </w:pPr>
+          <w:hyperlink w:anchor="_Toc338177000" w:history="1">
+            <w:r>
+              <w:rPr>
+                <w:rStyle w:val="Hipervnculo"/>
+                <w:noProof/>
+              </w:rPr>
+              <w:t>6</w:t>
+            </w:r>
+            <w:r>
+              <w:rPr>
+                <w:rFonts w:eastAsiaTheme="minorEastAsia"/>
+                <w:noProof/>
+                <w:lang w:eastAsia="es-CO"/>
+              </w:rPr>
+              <w:tab/>
+            </w:r>
+            <w:r>
+              <w:rPr>
+                <w:rStyle w:val="Hipervnculo"/>
+                <w:noProof/>
+              </w:rPr>
+              <w:t>Problemas y Soluciones</w:t>
+            </w:r>
+            <w:r>
+              <w:rPr>
+                <w:noProof/>
+                <w:webHidden/>
+              </w:rPr>
+              <w:tab/>
+            </w:r>
+            <w:r>
+              <w:rPr>
+                <w:noProof/>
+                <w:webHidden/>
+              </w:rPr>
+              <w:fldChar w:fldCharType="begin"/>
+            </w:r>
+            <w:r>
+              <w:rPr>
+                <w:noProof/>
+                <w:webHidden/>
+              </w:rPr>
+              <w:instrText xml:space="preserve"> PAGEREF _Toc338177000 \h </w:instrText>
+            </w:r>
+            <w:r>
+              <w:rPr>
+                <w:noProof/>
+                <w:webHidden/>
+              </w:rPr>
+            </w:r>
+            <w:r>
+              <w:rPr>
+                <w:noProof/>
+                <w:webHidden/>
+              </w:rPr>
+              <w:fldChar w:fldCharType="separate"/>
+            </w:r>
+            <w:r>
+              <w:rPr>
+                <w:noProof/>
+                <w:webHidden/>
+              </w:rPr>
+              <w:t>11</w:t>
+            </w:r>
+            <w:r>
+              <w:rPr>
+                <w:noProof/>
+                <w:webHidden/>
+              </w:rPr>
+              <w:fldChar w:fldCharType="end"/>
+            </w:r>
+          </w:hyperlink>
+        </w:p>
+        <w:p>
+          <w:pPr>
+            <w:pStyle w:val="TDC2"/>
+            <w:tabs>
+              <w:tab w:val="left" w:pos="880"/>
+              <w:tab w:val="right" w:leader="dot" w:pos="8828"/>
+            </w:tabs>
+            <w:rPr>
+              <w:rFonts w:eastAsiaTheme="minorEastAsia"/>
+              <w:noProof/>
+              <w:lang w:eastAsia="es-CO"/>
+            </w:rPr>
+          </w:pPr>
+          <w:hyperlink w:anchor="_Toc338177001" w:history="1">
+            <w:r>
+              <w:rPr>
+                <w:rStyle w:val="Hipervnculo"/>
+                <w:noProof/>
+              </w:rPr>
+              <w:t>6.1</w:t>
+            </w:r>
+            <w:r>
+              <w:rPr>
+                <w:rFonts w:eastAsiaTheme="minorEastAsia"/>
+                <w:noProof/>
+                <w:lang w:eastAsia="es-CO"/>
+              </w:rPr>
+              <w:tab/>
+            </w:r>
+            <w:r>
+              <w:rPr>
+                <w:rStyle w:val="Hipervnculo"/>
+                <w:noProof/>
+              </w:rPr>
+              <w:t>Problemas</w:t>
+            </w:r>
+            <w:r>
+              <w:rPr>
+                <w:noProof/>
+                <w:webHidden/>
+              </w:rPr>
+              <w:tab/>
+            </w:r>
+            <w:r>
+              <w:rPr>
+                <w:noProof/>
+                <w:webHidden/>
+              </w:rPr>
+              <w:fldChar w:fldCharType="begin"/>
+            </w:r>
+            <w:r>
+              <w:rPr>
+                <w:noProof/>
+                <w:webHidden/>
+              </w:rPr>
+              <w:instrText xml:space="preserve"> PAGEREF _Toc338177001 \h </w:instrText>
+            </w:r>
+            <w:r>
+              <w:rPr>
+                <w:noProof/>
+                <w:webHidden/>
+              </w:rPr>
+            </w:r>
+            <w:r>
+              <w:rPr>
+                <w:noProof/>
+                <w:webHidden/>
+              </w:rPr>
+              <w:fldChar w:fldCharType="separate"/>
+            </w:r>
+            <w:r>
+              <w:rPr>
+                <w:noProof/>
+                <w:webHidden/>
+              </w:rPr>
+              <w:t>11</w:t>
+            </w:r>
+            <w:r>
+              <w:rPr>
+                <w:noProof/>
+                <w:webHidden/>
+              </w:rPr>
+              <w:fldChar w:fldCharType="end"/>
+            </w:r>
+          </w:hyperlink>
+        </w:p>
+        <w:p>
+          <w:pPr>
+            <w:pStyle w:val="TDC2"/>
+            <w:tabs>
+              <w:tab w:val="left" w:pos="880"/>
+              <w:tab w:val="right" w:leader="dot" w:pos="8828"/>
+            </w:tabs>
+            <w:rPr>
+              <w:rFonts w:eastAsiaTheme="minorEastAsia"/>
+              <w:noProof/>
+              <w:lang w:eastAsia="es-CO"/>
+            </w:rPr>
+          </w:pPr>
+          <w:hyperlink w:anchor="_Toc338177002" w:history="1">
+            <w:r>
+              <w:rPr>
+                <w:rStyle w:val="Hipervnculo"/>
+                <w:noProof/>
+              </w:rPr>
+              <w:t>6.2</w:t>
+            </w:r>
+            <w:r>
+              <w:rPr>
+                <w:rFonts w:eastAsiaTheme="minorEastAsia"/>
+                <w:noProof/>
+                <w:lang w:eastAsia="es-CO"/>
+              </w:rPr>
+              <w:tab/>
+            </w:r>
+            <w:r>
+              <w:rPr>
+                <w:rStyle w:val="Hipervnculo"/>
+                <w:noProof/>
+              </w:rPr>
+              <w:t>Soluciones</w:t>
+            </w:r>
+            <w:r>
+              <w:rPr>
+                <w:noProof/>
+                <w:webHidden/>
+              </w:rPr>
+              <w:tab/>
+            </w:r>
+            <w:r>
+              <w:rPr>
+                <w:noProof/>
+                <w:webHidden/>
+              </w:rPr>
+              <w:fldChar w:fldCharType="begin"/>
+            </w:r>
+            <w:r>
+              <w:rPr>
+                <w:noProof/>
+                <w:webHidden/>
+              </w:rPr>
+              <w:instrText xml:space="preserve"> PAGEREF _Toc338177002 \h </w:instrText>
+            </w:r>
+            <w:r>
+              <w:rPr>
+                <w:noProof/>
+                <w:webHidden/>
+              </w:rPr>
+            </w:r>
+            <w:r>
+              <w:rPr>
+                <w:noProof/>
+                <w:webHidden/>
+              </w:rPr>
+              <w:fldChar w:fldCharType="separate"/>
+            </w:r>
+            <w:r>
+              <w:rPr>
+                <w:noProof/>
+                <w:webHidden/>
+              </w:rPr>
+              <w:t>11</w:t>
             </w:r>
             <w:r>
               <w:rPr>
@@ -2007,7 +2351,7 @@
         </w:numPr>
         <w:ind w:left="432" w:hanging="432"/>
       </w:pPr>
-      <w:bookmarkStart w:id="0" w:name="_Toc338089370"/>
+      <w:bookmarkStart w:id="0" w:name="_Toc338176986"/>
       <w:r>
         <w:lastRenderedPageBreak/>
         <w:t>Tabla de Ilustraciones</w:t>
@@ -2059,7 +2403,7 @@
         </w:rPr>
         <w:fldChar w:fldCharType="separate"/>
       </w:r>
-      <w:hyperlink w:anchor="_Toc338084396" w:history="1">
+      <w:hyperlink r:id="rId12" w:anchor="_Toc338176958" w:history="1">
         <w:r>
           <w:rPr>
             <w:rStyle w:val="Hipervnculo"/>
@@ -2086,287 +2430,7 @@
             <w:noProof/>
             <w:webHidden/>
           </w:rPr>
-          <w:instrText xml:space="preserve"> PAGEREF _Toc338084396 \h </w:instrText>
-        </w:r>
-        <w:r>
-          <w:rPr>
-            <w:noProof/>
-            <w:webHidden/>
-          </w:rPr>
-        </w:r>
-        <w:r>
-          <w:rPr>
-            <w:noProof/>
-            <w:webHidden/>
-          </w:rPr>
-          <w:fldChar w:fldCharType="separate"/>
-        </w:r>
-        <w:r>
-          <w:rPr>
-            <w:noProof/>
-            <w:webHidden/>
-          </w:rPr>
-          <w:t>4</w:t>
-        </w:r>
-        <w:r>
-          <w:rPr>
-            <w:noProof/>
-            <w:webHidden/>
-          </w:rPr>
-          <w:fldChar w:fldCharType="end"/>
-        </w:r>
-      </w:hyperlink>
-    </w:p>
-    <w:p>
-      <w:pPr>
-        <w:pStyle w:val="Tabladeilustraciones"/>
-        <w:tabs>
-          <w:tab w:val="right" w:leader="dot" w:pos="8828"/>
-        </w:tabs>
-        <w:rPr>
-          <w:rFonts w:eastAsiaTheme="minorEastAsia"/>
-          <w:noProof/>
-          <w:lang w:eastAsia="es-CO"/>
-        </w:rPr>
-      </w:pPr>
-      <w:hyperlink w:anchor="_Toc338084397" w:history="1">
-        <w:r>
-          <w:rPr>
-            <w:rStyle w:val="Hipervnculo"/>
-            <w:noProof/>
-          </w:rPr>
-          <w:t>Ilustración 2: Métricas de Katherine Espíndola</w:t>
-        </w:r>
-        <w:r>
-          <w:rPr>
-            <w:noProof/>
-            <w:webHidden/>
-          </w:rPr>
-          <w:tab/>
-        </w:r>
-        <w:r>
-          <w:rPr>
-            <w:noProof/>
-            <w:webHidden/>
-          </w:rPr>
-          <w:fldChar w:fldCharType="begin"/>
-        </w:r>
-        <w:r>
-          <w:rPr>
-            <w:noProof/>
-            <w:webHidden/>
-          </w:rPr>
-          <w:instrText xml:space="preserve"> PAGEREF _Toc338084397 \h </w:instrText>
-        </w:r>
-        <w:r>
-          <w:rPr>
-            <w:noProof/>
-            <w:webHidden/>
-          </w:rPr>
-        </w:r>
-        <w:r>
-          <w:rPr>
-            <w:noProof/>
-            <w:webHidden/>
-          </w:rPr>
-          <w:fldChar w:fldCharType="separate"/>
-        </w:r>
-        <w:r>
-          <w:rPr>
-            <w:noProof/>
-            <w:webHidden/>
-          </w:rPr>
-          <w:t>4</w:t>
-        </w:r>
-        <w:r>
-          <w:rPr>
-            <w:noProof/>
-            <w:webHidden/>
-          </w:rPr>
-          <w:fldChar w:fldCharType="end"/>
-        </w:r>
-      </w:hyperlink>
-    </w:p>
-    <w:p>
-      <w:pPr>
-        <w:pStyle w:val="Tabladeilustraciones"/>
-        <w:tabs>
-          <w:tab w:val="right" w:leader="dot" w:pos="8828"/>
-        </w:tabs>
-        <w:rPr>
-          <w:rFonts w:eastAsiaTheme="minorEastAsia"/>
-          <w:noProof/>
-          <w:lang w:eastAsia="es-CO"/>
-        </w:rPr>
-      </w:pPr>
-      <w:hyperlink w:anchor="_Toc338084398" w:history="1">
-        <w:r>
-          <w:rPr>
-            <w:rStyle w:val="Hipervnculo"/>
-            <w:noProof/>
-          </w:rPr>
-          <w:t>Ilustración 3: Métricas de Juan Pablo Rodríguez Montoya</w:t>
-        </w:r>
-        <w:r>
-          <w:rPr>
-            <w:noProof/>
-            <w:webHidden/>
-          </w:rPr>
-          <w:tab/>
-        </w:r>
-        <w:r>
-          <w:rPr>
-            <w:noProof/>
-            <w:webHidden/>
-          </w:rPr>
-          <w:fldChar w:fldCharType="begin"/>
-        </w:r>
-        <w:r>
-          <w:rPr>
-            <w:noProof/>
-            <w:webHidden/>
-          </w:rPr>
-          <w:instrText xml:space="preserve"> PAGEREF _Toc338084398 \h </w:instrText>
-        </w:r>
-        <w:r>
-          <w:rPr>
-            <w:noProof/>
-            <w:webHidden/>
-          </w:rPr>
-        </w:r>
-        <w:r>
-          <w:rPr>
-            <w:noProof/>
-            <w:webHidden/>
-          </w:rPr>
-          <w:fldChar w:fldCharType="separate"/>
-        </w:r>
-        <w:r>
-          <w:rPr>
-            <w:noProof/>
-            <w:webHidden/>
-          </w:rPr>
-          <w:t>5</w:t>
-        </w:r>
-        <w:r>
-          <w:rPr>
-            <w:noProof/>
-            <w:webHidden/>
-          </w:rPr>
-          <w:fldChar w:fldCharType="end"/>
-        </w:r>
-      </w:hyperlink>
-    </w:p>
-    <w:p>
-      <w:pPr>
-        <w:pStyle w:val="Tabladeilustraciones"/>
-        <w:tabs>
-          <w:tab w:val="right" w:leader="dot" w:pos="8828"/>
-        </w:tabs>
-        <w:rPr>
-          <w:rFonts w:eastAsiaTheme="minorEastAsia"/>
-          <w:noProof/>
-          <w:lang w:eastAsia="es-CO"/>
-        </w:rPr>
-      </w:pPr>
-      <w:hyperlink w:anchor="_Toc338084399" w:history="1">
-        <w:r>
-          <w:rPr>
-            <w:rStyle w:val="Hipervnculo"/>
-            <w:noProof/>
-          </w:rPr>
-          <w:t>Ilustración 4: Métricas de Alicia Beltrán</w:t>
-        </w:r>
-        <w:r>
-          <w:rPr>
-            <w:noProof/>
-            <w:webHidden/>
-          </w:rPr>
-          <w:tab/>
-        </w:r>
-        <w:r>
-          <w:rPr>
-            <w:noProof/>
-            <w:webHidden/>
-          </w:rPr>
-          <w:fldChar w:fldCharType="begin"/>
-        </w:r>
-        <w:r>
-          <w:rPr>
-            <w:noProof/>
-            <w:webHidden/>
-          </w:rPr>
-          <w:instrText xml:space="preserve"> PAGEREF _Toc338084399 \h </w:instrText>
-        </w:r>
-        <w:r>
-          <w:rPr>
-            <w:noProof/>
-            <w:webHidden/>
-          </w:rPr>
-        </w:r>
-        <w:r>
-          <w:rPr>
-            <w:noProof/>
-            <w:webHidden/>
-          </w:rPr>
-          <w:fldChar w:fldCharType="separate"/>
-        </w:r>
-        <w:r>
-          <w:rPr>
-            <w:noProof/>
-            <w:webHidden/>
-          </w:rPr>
-          <w:t>5</w:t>
-        </w:r>
-        <w:r>
-          <w:rPr>
-            <w:noProof/>
-            <w:webHidden/>
-          </w:rPr>
-          <w:fldChar w:fldCharType="end"/>
-        </w:r>
-      </w:hyperlink>
-    </w:p>
-    <w:p>
-      <w:pPr>
-        <w:pStyle w:val="Tabladeilustraciones"/>
-        <w:tabs>
-          <w:tab w:val="right" w:leader="dot" w:pos="8828"/>
-        </w:tabs>
-        <w:rPr>
-          <w:rFonts w:eastAsiaTheme="minorEastAsia"/>
-          <w:noProof/>
-          <w:lang w:eastAsia="es-CO"/>
-        </w:rPr>
-      </w:pPr>
-      <w:hyperlink w:anchor="_Toc338084400" w:history="1">
-        <w:r>
-          <w:rPr>
-            <w:rStyle w:val="Hipervnculo"/>
-            <w:noProof/>
-          </w:rPr>
-          <w:t>Ilustración 5: Métrica de Cristhian Gómez</w:t>
-        </w:r>
-        <w:r>
-          <w:rPr>
-            <w:noProof/>
-            <w:webHidden/>
-          </w:rPr>
-          <w:tab/>
-        </w:r>
-        <w:r>
-          <w:rPr>
-            <w:noProof/>
-            <w:webHidden/>
-          </w:rPr>
-          <w:fldChar w:fldCharType="begin"/>
-        </w:r>
-        <w:r>
-          <w:rPr>
-            <w:noProof/>
-            <w:webHidden/>
-          </w:rPr>
-          <w:instrText xml:space="preserve"> PAGEREF _Toc338084400 \h </w:instrText>
+          <w:instrText xml:space="preserve"> PAGEREF _Toc338176958 \h </w:instrText>
         </w:r>
         <w:r>
           <w:rPr>
@@ -2399,6 +2463,356 @@
     </w:p>
     <w:p>
       <w:pPr>
+        <w:pStyle w:val="Tabladeilustraciones"/>
+        <w:tabs>
+          <w:tab w:val="right" w:leader="dot" w:pos="8828"/>
+        </w:tabs>
+        <w:rPr>
+          <w:rFonts w:eastAsiaTheme="minorEastAsia"/>
+          <w:noProof/>
+          <w:lang w:eastAsia="es-CO"/>
+        </w:rPr>
+      </w:pPr>
+      <w:hyperlink w:anchor="_Toc338176959" w:history="1">
+        <w:r>
+          <w:rPr>
+            <w:rStyle w:val="Hipervnculo"/>
+            <w:noProof/>
+          </w:rPr>
+          <w:t>Ilustración 2: Métricas de Katherine Espíndola</w:t>
+        </w:r>
+        <w:r>
+          <w:rPr>
+            <w:noProof/>
+            <w:webHidden/>
+          </w:rPr>
+          <w:tab/>
+        </w:r>
+        <w:r>
+          <w:rPr>
+            <w:noProof/>
+            <w:webHidden/>
+          </w:rPr>
+          <w:fldChar w:fldCharType="begin"/>
+        </w:r>
+        <w:r>
+          <w:rPr>
+            <w:noProof/>
+            <w:webHidden/>
+          </w:rPr>
+          <w:instrText xml:space="preserve"> PAGEREF _Toc338176959 \h </w:instrText>
+        </w:r>
+        <w:r>
+          <w:rPr>
+            <w:noProof/>
+            <w:webHidden/>
+          </w:rPr>
+        </w:r>
+        <w:r>
+          <w:rPr>
+            <w:noProof/>
+            <w:webHidden/>
+          </w:rPr>
+          <w:fldChar w:fldCharType="separate"/>
+        </w:r>
+        <w:r>
+          <w:rPr>
+            <w:noProof/>
+            <w:webHidden/>
+          </w:rPr>
+          <w:t>7</w:t>
+        </w:r>
+        <w:r>
+          <w:rPr>
+            <w:noProof/>
+            <w:webHidden/>
+          </w:rPr>
+          <w:fldChar w:fldCharType="end"/>
+        </w:r>
+      </w:hyperlink>
+    </w:p>
+    <w:p>
+      <w:pPr>
+        <w:pStyle w:val="Tabladeilustraciones"/>
+        <w:tabs>
+          <w:tab w:val="right" w:leader="dot" w:pos="8828"/>
+        </w:tabs>
+        <w:rPr>
+          <w:rFonts w:eastAsiaTheme="minorEastAsia"/>
+          <w:noProof/>
+          <w:lang w:eastAsia="es-CO"/>
+        </w:rPr>
+      </w:pPr>
+      <w:hyperlink w:anchor="_Toc338176960" w:history="1">
+        <w:r>
+          <w:rPr>
+            <w:rStyle w:val="Hipervnculo"/>
+            <w:noProof/>
+          </w:rPr>
+          <w:t>Ilustración 3: Métricas de Juan Pablo Rodríguez Montoya</w:t>
+        </w:r>
+        <w:r>
+          <w:rPr>
+            <w:noProof/>
+            <w:webHidden/>
+          </w:rPr>
+          <w:tab/>
+        </w:r>
+        <w:r>
+          <w:rPr>
+            <w:noProof/>
+            <w:webHidden/>
+          </w:rPr>
+          <w:fldChar w:fldCharType="begin"/>
+        </w:r>
+        <w:r>
+          <w:rPr>
+            <w:noProof/>
+            <w:webHidden/>
+          </w:rPr>
+          <w:instrText xml:space="preserve"> PAGEREF _Toc338176960 \h </w:instrText>
+        </w:r>
+        <w:r>
+          <w:rPr>
+            <w:noProof/>
+            <w:webHidden/>
+          </w:rPr>
+        </w:r>
+        <w:r>
+          <w:rPr>
+            <w:noProof/>
+            <w:webHidden/>
+          </w:rPr>
+          <w:fldChar w:fldCharType="separate"/>
+        </w:r>
+        <w:r>
+          <w:rPr>
+            <w:noProof/>
+            <w:webHidden/>
+          </w:rPr>
+          <w:t>7</w:t>
+        </w:r>
+        <w:r>
+          <w:rPr>
+            <w:noProof/>
+            <w:webHidden/>
+          </w:rPr>
+          <w:fldChar w:fldCharType="end"/>
+        </w:r>
+      </w:hyperlink>
+    </w:p>
+    <w:p>
+      <w:pPr>
+        <w:pStyle w:val="Tabladeilustraciones"/>
+        <w:tabs>
+          <w:tab w:val="right" w:leader="dot" w:pos="8828"/>
+        </w:tabs>
+        <w:rPr>
+          <w:rFonts w:eastAsiaTheme="minorEastAsia"/>
+          <w:noProof/>
+          <w:lang w:eastAsia="es-CO"/>
+        </w:rPr>
+      </w:pPr>
+      <w:hyperlink w:anchor="_Toc338176961" w:history="1">
+        <w:r>
+          <w:rPr>
+            <w:rStyle w:val="Hipervnculo"/>
+            <w:noProof/>
+          </w:rPr>
+          <w:t>Ilustración 5: Métricas de Alicia Beltrán</w:t>
+        </w:r>
+        <w:r>
+          <w:rPr>
+            <w:noProof/>
+            <w:webHidden/>
+          </w:rPr>
+          <w:tab/>
+        </w:r>
+        <w:r>
+          <w:rPr>
+            <w:noProof/>
+            <w:webHidden/>
+          </w:rPr>
+          <w:fldChar w:fldCharType="begin"/>
+        </w:r>
+        <w:r>
+          <w:rPr>
+            <w:noProof/>
+            <w:webHidden/>
+          </w:rPr>
+          <w:instrText xml:space="preserve"> PAGEREF _Toc338176961 \h </w:instrText>
+        </w:r>
+        <w:r>
+          <w:rPr>
+            <w:noProof/>
+            <w:webHidden/>
+          </w:rPr>
+        </w:r>
+        <w:r>
+          <w:rPr>
+            <w:noProof/>
+            <w:webHidden/>
+          </w:rPr>
+          <w:fldChar w:fldCharType="separate"/>
+        </w:r>
+        <w:r>
+          <w:rPr>
+            <w:noProof/>
+            <w:webHidden/>
+          </w:rPr>
+          <w:t>8</w:t>
+        </w:r>
+        <w:r>
+          <w:rPr>
+            <w:noProof/>
+            <w:webHidden/>
+          </w:rPr>
+          <w:fldChar w:fldCharType="end"/>
+        </w:r>
+      </w:hyperlink>
+    </w:p>
+    <w:p>
+      <w:pPr>
+        <w:pStyle w:val="Tabladeilustraciones"/>
+        <w:tabs>
+          <w:tab w:val="right" w:leader="dot" w:pos="8828"/>
+        </w:tabs>
+        <w:rPr>
+          <w:rFonts w:eastAsiaTheme="minorEastAsia"/>
+          <w:noProof/>
+          <w:lang w:eastAsia="es-CO"/>
+        </w:rPr>
+      </w:pPr>
+      <w:hyperlink w:anchor="_Toc338176962" w:history="1">
+        <w:r>
+          <w:rPr>
+            <w:rStyle w:val="Hipervnculo"/>
+            <w:noProof/>
+          </w:rPr>
+          <w:t>Ilustración 6: Métrica de Cristhian Gómez</w:t>
+        </w:r>
+        <w:r>
+          <w:rPr>
+            <w:noProof/>
+            <w:webHidden/>
+          </w:rPr>
+          <w:tab/>
+        </w:r>
+        <w:r>
+          <w:rPr>
+            <w:noProof/>
+            <w:webHidden/>
+          </w:rPr>
+          <w:fldChar w:fldCharType="begin"/>
+        </w:r>
+        <w:r>
+          <w:rPr>
+            <w:noProof/>
+            <w:webHidden/>
+          </w:rPr>
+          <w:instrText xml:space="preserve"> PAGEREF _Toc338176962 \h </w:instrText>
+        </w:r>
+        <w:r>
+          <w:rPr>
+            <w:noProof/>
+            <w:webHidden/>
+          </w:rPr>
+        </w:r>
+        <w:r>
+          <w:rPr>
+            <w:noProof/>
+            <w:webHidden/>
+          </w:rPr>
+          <w:fldChar w:fldCharType="separate"/>
+        </w:r>
+        <w:r>
+          <w:rPr>
+            <w:noProof/>
+            <w:webHidden/>
+          </w:rPr>
+          <w:t>8</w:t>
+        </w:r>
+        <w:r>
+          <w:rPr>
+            <w:noProof/>
+            <w:webHidden/>
+          </w:rPr>
+          <w:fldChar w:fldCharType="end"/>
+        </w:r>
+      </w:hyperlink>
+    </w:p>
+    <w:p>
+      <w:pPr>
+        <w:pStyle w:val="Tabladeilustraciones"/>
+        <w:tabs>
+          <w:tab w:val="right" w:leader="dot" w:pos="8828"/>
+        </w:tabs>
+        <w:rPr>
+          <w:rFonts w:eastAsiaTheme="minorEastAsia"/>
+          <w:noProof/>
+          <w:lang w:eastAsia="es-CO"/>
+        </w:rPr>
+      </w:pPr>
+      <w:hyperlink w:anchor="_Toc338176963" w:history="1">
+        <w:r>
+          <w:rPr>
+            <w:rStyle w:val="Hipervnculo"/>
+            <w:noProof/>
+          </w:rPr>
+          <w:t>Ilustración 7: Grafica de Progreso</w:t>
+        </w:r>
+        <w:r>
+          <w:rPr>
+            <w:noProof/>
+            <w:webHidden/>
+          </w:rPr>
+          <w:tab/>
+        </w:r>
+        <w:r>
+          <w:rPr>
+            <w:noProof/>
+            <w:webHidden/>
+          </w:rPr>
+          <w:fldChar w:fldCharType="begin"/>
+        </w:r>
+        <w:r>
+          <w:rPr>
+            <w:noProof/>
+            <w:webHidden/>
+          </w:rPr>
+          <w:instrText xml:space="preserve"> PAGEREF _Toc338176963 \h </w:instrText>
+        </w:r>
+        <w:r>
+          <w:rPr>
+            <w:noProof/>
+            <w:webHidden/>
+          </w:rPr>
+        </w:r>
+        <w:r>
+          <w:rPr>
+            <w:noProof/>
+            <w:webHidden/>
+          </w:rPr>
+          <w:fldChar w:fldCharType="separate"/>
+        </w:r>
+        <w:r>
+          <w:rPr>
+            <w:noProof/>
+            <w:webHidden/>
+          </w:rPr>
+          <w:t>9</w:t>
+        </w:r>
+        <w:r>
+          <w:rPr>
+            <w:noProof/>
+            <w:webHidden/>
+          </w:rPr>
+          <w:fldChar w:fldCharType="end"/>
+        </w:r>
+      </w:hyperlink>
+    </w:p>
+    <w:p>
+      <w:pPr>
         <w:rPr>
           <w:rFonts w:asciiTheme="majorHAnsi" w:eastAsiaTheme="majorEastAsia" w:hAnsiTheme="majorHAnsi" w:cstheme="majorBidi"/>
           <w:b/>
@@ -2516,7 +2930,7 @@
         </w:rPr>
         <w:fldChar w:fldCharType="separate"/>
       </w:r>
-      <w:hyperlink w:anchor="_Toc338097825" w:history="1">
+      <w:hyperlink w:anchor="_Toc338176964" w:history="1">
         <w:r>
           <w:rPr>
             <w:rStyle w:val="Hipervnculo"/>
@@ -2543,7 +2957,7 @@
             <w:noProof/>
             <w:webHidden/>
           </w:rPr>
-          <w:instrText xml:space="preserve"> PAGEREF _Toc338097825 \h </w:instrText>
+          <w:instrText xml:space="preserve"> PAGEREF _Toc338176964 \h </w:instrText>
         </w:r>
         <w:r>
           <w:rPr>
@@ -2586,7 +3000,7 @@
           <w:lang w:eastAsia="es-CO"/>
         </w:rPr>
       </w:pPr>
-      <w:hyperlink w:anchor="_Toc338097826" w:history="1">
+      <w:hyperlink w:anchor="_Toc338176965" w:history="1">
         <w:r>
           <w:rPr>
             <w:rStyle w:val="Hipervnculo"/>
@@ -2613,7 +3027,7 @@
             <w:noProof/>
             <w:webHidden/>
           </w:rPr>
-          <w:instrText xml:space="preserve"> PAGEREF _Toc338097826 \h </w:instrText>
+          <w:instrText xml:space="preserve"> PAGEREF _Toc338176965 \h </w:instrText>
         </w:r>
         <w:r>
           <w:rPr>
@@ -2690,7 +3104,7 @@
           <w:numId w:val="0"/>
         </w:numPr>
       </w:pPr>
-      <w:bookmarkStart w:id="1" w:name="_Toc338089371"/>
+      <w:bookmarkStart w:id="1" w:name="_Toc338176987"/>
       <w:r>
         <w:lastRenderedPageBreak/>
         <w:t>Introducción</w:t>
@@ -2717,76 +3131,18 @@
         </w:rPr>
         <w:t xml:space="preserve"> realizo los planes para llegar al producto final con éxito.</w:t>
       </w:r>
-    </w:p>
-    <w:p>
-      <w:pPr>
-        <w:jc w:val="right"/>
+      <w:r>
         <w:rPr>
           <w:rFonts w:ascii="Calibri" w:hAnsi="Calibri" w:cs="Calibri"/>
         </w:rPr>
-      </w:pPr>
-      <w:r>
-        <w:rPr>
-          <w:noProof/>
-          <w:lang w:eastAsia="es-CO"/>
-        </w:rPr>
-        <w:drawing>
-          <wp:inline distT="0" distB="0" distL="0" distR="0" wp14:anchorId="721A9B5F" wp14:editId="01C77BFC">
-            <wp:extent cx="1956435" cy="368300"/>
-            <wp:effectExtent l="0" t="0" r="5715" b="0"/>
-            <wp:docPr id="10" name="Picture 1" descr="Macintosh HD:Users:aliceresponde:Desktop:Firmas Digitalizadas:Firma Kathe.png"/>
-            <wp:cNvGraphicFramePr/>
-            <a:graphic xmlns:a="http://schemas.openxmlformats.org/drawingml/2006/main">
-              <a:graphicData uri="http://schemas.openxmlformats.org/drawingml/2006/picture">
-                <pic:pic xmlns:pic="http://schemas.openxmlformats.org/drawingml/2006/picture">
-                  <pic:nvPicPr>
-                    <pic:cNvPr id="1" name="Picture 1" descr="Macintosh HD:Users:aliceresponde:Desktop:Firmas Digitalizadas:Firma Kathe.png"/>
-                    <pic:cNvPicPr/>
-                  </pic:nvPicPr>
-                  <pic:blipFill>
-                    <a:blip r:embed="rId12" cstate="print">
-                      <a:extLst>
-                        <a:ext uri="{28A0092B-C50C-407E-A947-70E740481C1C}">
-                          <a14:useLocalDpi xmlns:a14="http://schemas.microsoft.com/office/drawing/2010/main" val="0"/>
-                        </a:ext>
-                      </a:extLst>
-                    </a:blip>
-                    <a:srcRect/>
-                    <a:stretch>
-                      <a:fillRect/>
-                    </a:stretch>
-                  </pic:blipFill>
-                  <pic:spPr bwMode="auto">
-                    <a:xfrm>
-                      <a:off x="0" y="0"/>
-                      <a:ext cx="1956435" cy="368300"/>
-                    </a:xfrm>
-                    <a:prstGeom prst="rect">
-                      <a:avLst/>
-                    </a:prstGeom>
-                    <a:noFill/>
-                    <a:ln>
-                      <a:noFill/>
-                    </a:ln>
-                  </pic:spPr>
-                </pic:pic>
-              </a:graphicData>
-            </a:graphic>
-          </wp:inline>
-        </w:drawing>
-      </w:r>
-      <w:r>
-        <w:rPr>
-          <w:rFonts w:ascii="Calibri" w:hAnsi="Calibri" w:cs="Calibri"/>
-        </w:rPr>
-        <w:t xml:space="preserve">. </w:t>
+        <w:t xml:space="preserve"> </w:t>
       </w:r>
     </w:p>
     <w:p>
       <w:pPr>
         <w:pStyle w:val="Ttulo1"/>
       </w:pPr>
-      <w:bookmarkStart w:id="2" w:name="_Toc338089372"/>
+      <w:bookmarkStart w:id="2" w:name="_Toc338176988"/>
       <w:r>
         <w:t>Reuniones</w:t>
       </w:r>
@@ -2804,7 +3160,7 @@
           <w:lang w:val="es-CO"/>
         </w:rPr>
       </w:pPr>
-      <w:bookmarkStart w:id="3" w:name="_Toc338089373"/>
+      <w:bookmarkStart w:id="3" w:name="_Toc338176989"/>
       <w:r>
         <w:rPr>
           <w:lang w:val="es-CO"/>
@@ -2845,7 +3201,7 @@
           <w:lang w:val="es-CO"/>
         </w:rPr>
       </w:pPr>
-      <w:bookmarkStart w:id="5" w:name="_Toc338089374"/>
+      <w:bookmarkStart w:id="5" w:name="_Toc338176990"/>
       <w:r>
         <w:rPr>
           <w:lang w:val="es-CO"/>
@@ -2872,164 +3228,299 @@
       <w:pPr>
         <w:pStyle w:val="Ttulo1"/>
       </w:pPr>
+      <w:bookmarkStart w:id="6" w:name="_Toc338176991"/>
       <w:r>
         <w:t>Asignación de Actividades</w:t>
       </w:r>
-    </w:p>
-    <w:p>
-      <w:r>
-        <w:t xml:space="preserve">En esta iteración se hizo una lluvia de actividades donde cada integrante manejaba su tiempo para la realización del mismo, el cual se presento varios inconvenientes con la entrega de las actividades por la falta de compromiso de algunos integrantes. Para el manejo de estas actividades se tiene un documento de Actividades </w:t>
-      </w:r>
-      <w:commentRangeStart w:id="6"/>
-      <w:r>
-        <w:t>(ver Actividades)</w:t>
-      </w:r>
-      <w:commentRangeEnd w:id="6"/>
+      <w:bookmarkEnd w:id="6"/>
+    </w:p>
+    <w:p>
+      <w:r>
+        <w:t>En esta iteración se hizo una lluvia de actividades donde cada integrante manejaba su tiempo para la realización del mismo, el cual se presento varios inconvenientes con la entrega de las actividades por la falta de comprom</w:t>
+      </w:r>
+      <w:r>
+        <w:t>iso de algunos integrantes. U</w:t>
+      </w:r>
+      <w:r>
+        <w:t xml:space="preserve">na ves terminada la actividad se realiza un log en el documento </w:t>
+      </w:r>
+      <w:proofErr w:type="spellStart"/>
+      <w:r>
+        <w:t>GanttProyecto</w:t>
+      </w:r>
+      <w:proofErr w:type="spellEnd"/>
+      <w:r>
+        <w:t xml:space="preserve"> </w:t>
+      </w:r>
+      <w:commentRangeStart w:id="7"/>
+      <w:r>
+        <w:t xml:space="preserve">(ver Documento </w:t>
+      </w:r>
+      <w:proofErr w:type="spellStart"/>
+      <w:r>
+        <w:t>GanttProyecto</w:t>
+      </w:r>
+      <w:proofErr w:type="spellEnd"/>
+      <w:r>
+        <w:t>)</w:t>
+      </w:r>
+      <w:commentRangeEnd w:id="7"/>
       <w:r>
         <w:rPr>
           <w:rStyle w:val="Refdecomentario"/>
         </w:rPr>
-        <w:commentReference w:id="6"/>
-      </w:r>
-      <w:r>
-        <w:t xml:space="preserve"> y una ves terminada la actividad se realiza un log en el documento </w:t>
-      </w:r>
-      <w:proofErr w:type="spellStart"/>
-      <w:r>
-        <w:t>GanttProyecto</w:t>
-      </w:r>
-      <w:proofErr w:type="spellEnd"/>
-      <w:r>
-        <w:t xml:space="preserve"> </w:t>
-      </w:r>
-      <w:commentRangeStart w:id="7"/>
-      <w:r>
-        <w:t xml:space="preserve">(ver Documento </w:t>
-      </w:r>
-      <w:proofErr w:type="spellStart"/>
-      <w:r>
-        <w:t>GanttProyecto</w:t>
-      </w:r>
-      <w:proofErr w:type="spellEnd"/>
-      <w:r>
-        <w:t>)</w:t>
-      </w:r>
-      <w:commentRangeEnd w:id="7"/>
-      <w:r>
-        <w:rPr>
-          <w:rStyle w:val="Refdecomentario"/>
-        </w:rPr>
         <w:commentReference w:id="7"/>
       </w:r>
       <w:r>
+        <w:t xml:space="preserve"> para el seguimiento del progreso del proyecto</w:t>
+      </w:r>
+      <w:r>
         <w:t>.</w:t>
       </w:r>
     </w:p>
     <w:p>
       <w:pPr>
         <w:pStyle w:val="Ttulo1"/>
-      </w:pPr>
-      <w:bookmarkStart w:id="8" w:name="_Toc338089375"/>
-      <w:r>
-        <w:t>Métricas</w:t>
-      </w:r>
-      <w:bookmarkEnd w:id="8"/>
-    </w:p>
-    <w:p>
-      <w:r>
-        <w:t xml:space="preserve">Para tener una perspectiva del desempeño grupal tenemos las métricas de grupo </w:t>
-      </w:r>
-      <w:r>
-        <w:t xml:space="preserve">en la cual se presentan graficas de trabajo de cada uno de los integrantes estas métricas están basadas en el plan de métricas del documento SPMP </w:t>
-      </w:r>
-      <w:commentRangeStart w:id="9"/>
-      <w:r>
-        <w:t>(ver Plan de Métricas).</w:t>
-      </w:r>
-      <w:commentRangeEnd w:id="9"/>
-      <w:r>
-        <w:rPr>
-          <w:rStyle w:val="Refdecomentario"/>
-        </w:rPr>
-        <w:commentReference w:id="9"/>
-      </w:r>
-    </w:p>
-    <w:p>
-      <w:pPr>
-        <w:pStyle w:val="Ttulo2"/>
-        <w:rPr>
-          <w:lang w:val="es-CO"/>
-        </w:rPr>
-      </w:pPr>
-      <w:bookmarkStart w:id="10" w:name="_Toc338089376"/>
-      <w:r>
-        <w:rPr>
-          <w:lang w:val="es-CO"/>
-        </w:rPr>
-        <w:lastRenderedPageBreak/>
-        <w:t>Métricas de Grupo</w:t>
-      </w:r>
-      <w:bookmarkEnd w:id="10"/>
-    </w:p>
-    <w:p>
-      <w:pPr>
         <w:sectPr>
           <w:pgSz w:w="12240" w:h="15840"/>
-          <w:pgMar w:top="1417" w:right="1701" w:bottom="1417" w:left="1701" w:header="708" w:footer="708" w:gutter="0"/>
+          <w:pgMar w:top="1701" w:right="1701" w:bottom="1701" w:left="1701" w:header="709" w:footer="709" w:gutter="0"/>
           <w:cols w:space="708"/>
           <w:docGrid w:linePitch="360"/>
         </w:sectPr>
       </w:pPr>
-      <w:r>
-        <w:t>Son graficas donde se muestra las horas que trabajo cada integrante del grupo FifthFloorCorp que se listan a continuación:</w:t>
-      </w:r>
-    </w:p>
-    <w:p>
-      <w:pPr>
-        <w:pStyle w:val="Epgrafe"/>
-        <w:keepNext/>
-        <w:rPr>
-          <w:noProof/>
-        </w:rPr>
-      </w:pPr>
-      <w:bookmarkStart w:id="11" w:name="_Toc338084396"/>
+    </w:p>
+    <w:p>
+      <w:pPr>
+        <w:pStyle w:val="Ttulo1"/>
+      </w:pPr>
+      <w:bookmarkStart w:id="8" w:name="_Toc338176992"/>
       <w:r>
         <w:lastRenderedPageBreak/>
-        <w:t xml:space="preserve">Ilustración </w:t>
-      </w:r>
-      <w:fldSimple w:instr=" SEQ Ilustración \* ARABIC ">
-        <w:r>
-          <w:rPr>
-            <w:noProof/>
-          </w:rPr>
-          <w:t>1</w:t>
-        </w:r>
-      </w:fldSimple>
-      <w:r>
-        <w:t>:</w:t>
-      </w:r>
-      <w:r>
-        <w:rPr>
-          <w:noProof/>
-        </w:rPr>
-        <w:t xml:space="preserve"> Métricas  de Sebastián Moreno</w:t>
-      </w:r>
-      <w:bookmarkEnd w:id="11"/>
-    </w:p>
-    <w:p>
-      <w:pPr>
-        <w:pStyle w:val="Epgrafe"/>
-        <w:keepNext/>
-      </w:pPr>
-      <w:r>
+        <w:t>Métricas</w:t>
+      </w:r>
+      <w:bookmarkEnd w:id="8"/>
+    </w:p>
+    <w:p>
+      <w:r>
+        <w:t xml:space="preserve">Para tener una perspectiva del desempeño grupal tenemos las métricas de grupo </w:t>
+      </w:r>
+      <w:r>
+        <w:t xml:space="preserve">en la cual se presentan graficas de trabajo de cada uno de los integrantes estas métricas están basadas en el plan de métricas del documento SPMP </w:t>
+      </w:r>
+      <w:commentRangeStart w:id="9"/>
+      <w:r>
+        <w:t>(ver Plan de Métricas).</w:t>
+      </w:r>
+      <w:commentRangeEnd w:id="9"/>
+      <w:r>
+        <w:rPr>
+          <w:rStyle w:val="Refdecomentario"/>
+        </w:rPr>
+        <w:commentReference w:id="9"/>
+      </w:r>
+    </w:p>
+    <w:p>
+      <w:pPr>
+        <w:pStyle w:val="Ttulo2"/>
+        <w:rPr>
+          <w:lang w:val="es-CO"/>
+        </w:rPr>
+      </w:pPr>
+      <w:bookmarkStart w:id="10" w:name="_Toc338176993"/>
+      <w:r>
+        <w:rPr>
+          <w:lang w:val="es-CO"/>
+        </w:rPr>
+        <w:t>Métricas de Grupo</w:t>
+      </w:r>
+      <w:bookmarkEnd w:id="10"/>
+    </w:p>
+    <w:p>
+      <w:pPr>
         <w:rPr>
           <w:noProof/>
           <w:lang w:eastAsia="es-CO"/>
         </w:rPr>
+      </w:pPr>
+      <w:r>
+        <w:rPr>
+          <w:noProof/>
+          <w:lang w:eastAsia="es-CO"/>
+        </w:rPr>
+        <mc:AlternateContent>
+          <mc:Choice Requires="wps">
+            <w:drawing>
+              <wp:anchor distT="0" distB="0" distL="114300" distR="114300" simplePos="0" relativeHeight="251666432" behindDoc="0" locked="0" layoutInCell="1" allowOverlap="1" wp14:anchorId="57C83B76" wp14:editId="379DF5E9">
+                <wp:simplePos x="0" y="0"/>
+                <wp:positionH relativeFrom="column">
+                  <wp:posOffset>-108585</wp:posOffset>
+                </wp:positionH>
+                <wp:positionV relativeFrom="paragraph">
+                  <wp:posOffset>2369185</wp:posOffset>
+                </wp:positionV>
+                <wp:extent cx="7833360" cy="635"/>
+                <wp:effectExtent l="0" t="0" r="0" b="0"/>
+                <wp:wrapTight wrapText="bothSides">
+                  <wp:wrapPolygon edited="0">
+                    <wp:start x="0" y="0"/>
+                    <wp:lineTo x="0" y="21600"/>
+                    <wp:lineTo x="21600" y="21600"/>
+                    <wp:lineTo x="21600" y="0"/>
+                  </wp:wrapPolygon>
+                </wp:wrapTight>
+                <wp:docPr id="11" name="11 Cuadro de texto"/>
+                <wp:cNvGraphicFramePr/>
+                <a:graphic xmlns:a="http://schemas.openxmlformats.org/drawingml/2006/main">
+                  <a:graphicData uri="http://schemas.microsoft.com/office/word/2010/wordprocessingShape">
+                    <wps:wsp>
+                      <wps:cNvSpPr txBox="1"/>
+                      <wps:spPr>
+                        <a:xfrm>
+                          <a:off x="0" y="0"/>
+                          <a:ext cx="7833360" cy="635"/>
+                        </a:xfrm>
+                        <a:prstGeom prst="rect">
+                          <a:avLst/>
+                        </a:prstGeom>
+                        <a:solidFill>
+                          <a:prstClr val="white"/>
+                        </a:solidFill>
+                        <a:ln>
+                          <a:noFill/>
+                        </a:ln>
+                        <a:effectLst/>
+                      </wps:spPr>
+                      <wps:txbx>
+                        <w:txbxContent>
+                          <w:p>
+                            <w:pPr>
+                              <w:pStyle w:val="Epgrafe"/>
+                              <w:rPr>
+                                <w:noProof/>
+                              </w:rPr>
+                            </w:pPr>
+                            <w:bookmarkStart w:id="11" w:name="_Toc338176958"/>
+                            <w:r>
+                              <w:t xml:space="preserve">Ilustración </w:t>
+                            </w:r>
+                            <w:r>
+                              <w:fldChar w:fldCharType="begin"/>
+                            </w:r>
+                            <w:r>
+                              <w:instrText xml:space="preserve"> SEQ Ilustración \* ARABIC </w:instrText>
+                            </w:r>
+                            <w:r>
+                              <w:fldChar w:fldCharType="separate"/>
+                            </w:r>
+                            <w:r>
+                              <w:rPr>
+                                <w:noProof/>
+                              </w:rPr>
+                              <w:t>1</w:t>
+                            </w:r>
+                            <w:r>
+                              <w:rPr>
+                                <w:noProof/>
+                              </w:rPr>
+                              <w:fldChar w:fldCharType="end"/>
+                            </w:r>
+                            <w:r>
+                              <w:t xml:space="preserve">: </w:t>
+                            </w:r>
+                            <w:r>
+                              <w:t>Métricas  de Sebastián Moreno</w:t>
+                            </w:r>
+                            <w:bookmarkEnd w:id="11"/>
+                          </w:p>
+                        </w:txbxContent>
+                      </wps:txbx>
+                      <wps:bodyPr rot="0" spcFirstLastPara="0" vertOverflow="overflow" horzOverflow="overflow" vert="horz" wrap="square" lIns="0" tIns="0" rIns="0" bIns="0" numCol="1" spcCol="0" rtlCol="0" fromWordArt="0" anchor="t" anchorCtr="0" forceAA="0" compatLnSpc="1">
+                        <a:prstTxWarp prst="textNoShape">
+                          <a:avLst/>
+                        </a:prstTxWarp>
+                        <a:spAutoFit/>
+                      </wps:bodyPr>
+                    </wps:wsp>
+                  </a:graphicData>
+                </a:graphic>
+              </wp:anchor>
+            </w:drawing>
+          </mc:Choice>
+          <mc:Fallback>
+            <w:pict>
+              <v:shape id="11 Cuadro de texto" o:spid="_x0000_s1029" type="#_x0000_t202" style="position:absolute;margin-left:-8.55pt;margin-top:186.55pt;width:616.8pt;height:.05pt;z-index:251666432;visibility:visible;mso-wrap-style:square;mso-wrap-distance-left:9pt;mso-wrap-distance-top:0;mso-wrap-distance-right:9pt;mso-wrap-distance-bottom:0;mso-position-horizontal:absolute;mso-position-horizontal-relative:text;mso-position-vertical:absolute;mso-position-vertical-relative:text;v-text-anchor:top" o:gfxdata="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" stroked="f">
+                <v:textbox style="mso-fit-shape-to-text:t" inset="0,0,0,0">
+                  <w:txbxContent>
+                    <w:p>
+                      <w:pPr>
+                        <w:pStyle w:val="Epgrafe"/>
+                        <w:rPr>
+                          <w:noProof/>
+                        </w:rPr>
+                      </w:pPr>
+                      <w:bookmarkStart w:id="15" w:name="_Toc338176958"/>
+                      <w:r>
+                        <w:t xml:space="preserve">Ilustración </w:t>
+                      </w:r>
+                      <w:r>
+                        <w:fldChar w:fldCharType="begin"/>
+                      </w:r>
+                      <w:r>
+                        <w:instrText xml:space="preserve"> SEQ Ilustración \* ARABIC </w:instrText>
+                      </w:r>
+                      <w:r>
+                        <w:fldChar w:fldCharType="separate"/>
+                      </w:r>
+                      <w:r>
+                        <w:rPr>
+                          <w:noProof/>
+                        </w:rPr>
+                        <w:t>1</w:t>
+                      </w:r>
+                      <w:r>
+                        <w:fldChar w:fldCharType="end"/>
+                      </w:r>
+                      <w:r>
+                        <w:t xml:space="preserve">: </w:t>
+                      </w:r>
+                      <w:r>
+                        <w:t>Métricas  de Sebastián Moreno</w:t>
+                      </w:r>
+                      <w:bookmarkEnd w:id="15"/>
+                    </w:p>
+                  </w:txbxContent>
+                </v:textbox>
+                <w10:wrap type="tight"/>
+              </v:shape>
+            </w:pict>
+          </mc:Fallback>
+        </mc:AlternateContent>
+      </w:r>
+      <w:r>
+        <w:rPr>
+          <w:noProof/>
+          <w:lang w:eastAsia="es-CO"/>
+        </w:rPr>
         <w:drawing>
-          <wp:inline distT="0" distB="0" distL="0" distR="0" wp14:anchorId="050A204E" wp14:editId="7086036F">
-            <wp:extent cx="7124700" cy="2408266"/>
+          <wp:anchor distT="0" distB="0" distL="114300" distR="114300" simplePos="0" relativeHeight="251664384" behindDoc="1" locked="0" layoutInCell="1" allowOverlap="1" wp14:anchorId="48BB8BA9" wp14:editId="5DE9A723">
+            <wp:simplePos x="0" y="0"/>
+            <wp:positionH relativeFrom="column">
+              <wp:posOffset>-108585</wp:posOffset>
+            </wp:positionH>
+            <wp:positionV relativeFrom="paragraph">
+              <wp:posOffset>254635</wp:posOffset>
+            </wp:positionV>
+            <wp:extent cx="7833360" cy="2057400"/>
             <wp:effectExtent l="0" t="0" r="0" b="0"/>
+            <wp:wrapTight wrapText="bothSides">
+              <wp:wrapPolygon edited="0">
+                <wp:start x="0" y="0"/>
+                <wp:lineTo x="0" y="21400"/>
+                <wp:lineTo x="21537" y="21400"/>
+                <wp:lineTo x="21537" y="0"/>
+                <wp:lineTo x="0" y="0"/>
+              </wp:wrapPolygon>
+            </wp:wrapTight>
             <wp:docPr id="8" name="Imagen 8" descr="C:\Users\Juan\Dropbox\Ingenieria de Software\No Entregables\Estadisticas de ManicTime\SebastianStatistics.jpg"/>
             <wp:cNvGraphicFramePr>
               <a:graphicFrameLocks xmlns:a="http://schemas.openxmlformats.org/drawingml/2006/main" noChangeAspect="1"/>
@@ -3059,7 +3550,7 @@
                   <pic:spPr bwMode="auto">
                     <a:xfrm>
                       <a:off x="0" y="0"/>
-                      <a:ext cx="7134641" cy="2411626"/>
+                      <a:ext cx="7833360" cy="2057400"/>
                     </a:xfrm>
                     <a:prstGeom prst="rect">
                       <a:avLst/>
@@ -3072,37 +3563,18 @@
                 </pic:pic>
               </a:graphicData>
             </a:graphic>
-          </wp:inline>
+            <wp14:sizeRelH relativeFrom="page">
+              <wp14:pctWidth>0</wp14:pctWidth>
+            </wp14:sizeRelH>
+            <wp14:sizeRelV relativeFrom="page">
+              <wp14:pctHeight>0</wp14:pctHeight>
+            </wp14:sizeRelV>
+          </wp:anchor>
         </w:drawing>
       </w:r>
-    </w:p>
-    <w:p>
-      <w:pPr>
-        <w:pStyle w:val="Epgrafe"/>
-        <w:keepNext/>
-      </w:pPr>
-      <w:bookmarkStart w:id="12" w:name="_Toc338084397"/>
-      <w:r>
-        <w:t xml:space="preserve">Ilustración </w:t>
-      </w:r>
-      <w:fldSimple w:instr=" SEQ Ilustración \* ARABIC ">
-        <w:r>
-          <w:rPr>
-            <w:noProof/>
-          </w:rPr>
-          <w:t>2</w:t>
-        </w:r>
-      </w:fldSimple>
-      <w:r>
-        <w:t>: Métricas de Katherine Espíndola</w:t>
-      </w:r>
-      <w:bookmarkEnd w:id="12"/>
-    </w:p>
-    <w:p>
-      <w:pPr>
-        <w:pStyle w:val="Epgrafe"/>
-        <w:keepNext/>
-      </w:pPr>
+      <w:r>
+        <w:t>Son graficas donde se muestra las horas que trabajo cada integrante del grupo FifthFloorCorp que se listan a continuación:</w:t>
+      </w:r>
       <w:r>
         <w:rPr>
           <w:noProof/>
@@ -3110,9 +3582,9 @@
         </w:rPr>
         <w:lastRenderedPageBreak/>
         <w:drawing>
-          <wp:inline distT="0" distB="0" distL="0" distR="0" wp14:anchorId="603EB4E1" wp14:editId="60AE09CE">
-            <wp:extent cx="7267699" cy="2731171"/>
-            <wp:effectExtent l="0" t="0" r="9525" b="0"/>
+          <wp:inline distT="0" distB="0" distL="0" distR="0" wp14:anchorId="769469BB" wp14:editId="36A91A47">
+            <wp:extent cx="7825563" cy="2477316"/>
+            <wp:effectExtent l="0" t="0" r="4445" b="0"/>
             <wp:docPr id="7" name="Imagen 7" descr="C:\Users\Juan\Dropbox\Ingenieria de Software\No Entregables\Estadisticas de ManicTime\katherine.png"/>
             <wp:cNvGraphicFramePr>
               <a:graphicFrameLocks xmlns:a="http://schemas.openxmlformats.org/drawingml/2006/main" noChangeAspect="1"/>
@@ -3142,7 +3614,7 @@
                   <pic:spPr bwMode="auto">
                     <a:xfrm>
                       <a:off x="0" y="0"/>
-                      <a:ext cx="7275968" cy="2734279"/>
+                      <a:ext cx="7824511" cy="2476983"/>
                     </a:xfrm>
                     <a:prstGeom prst="rect">
                       <a:avLst/>
@@ -3164,26 +3636,38 @@
         <w:pStyle w:val="Epgrafe"/>
         <w:keepNext/>
       </w:pPr>
-      <w:bookmarkStart w:id="13" w:name="_Toc338084398"/>
+      <w:bookmarkStart w:id="12" w:name="_Toc338176959"/>
       <w:r>
         <w:t xml:space="preserve">Ilustración </w:t>
       </w:r>
-      <w:fldSimple w:instr=" SEQ Ilustración \* ARABIC ">
-        <w:r>
-          <w:rPr>
-            <w:noProof/>
-          </w:rPr>
-          <w:t>3</w:t>
-        </w:r>
-      </w:fldSimple>
-      <w:r>
-        <w:t>: Métricas de Juan Pablo Rodríguez Montoya</w:t>
-      </w:r>
-      <w:bookmarkEnd w:id="13"/>
-    </w:p>
-    <w:p>
-      <w:pPr>
-        <w:pStyle w:val="Epgrafe"/>
+      <w:r>
+        <w:fldChar w:fldCharType="begin"/>
+      </w:r>
+      <w:r>
+        <w:instrText xml:space="preserve"> SEQ Ilustración \* ARABIC </w:instrText>
+      </w:r>
+      <w:r>
+        <w:fldChar w:fldCharType="separate"/>
+      </w:r>
+      <w:r>
+        <w:rPr>
+          <w:noProof/>
+        </w:rPr>
+        <w:t>2</w:t>
+      </w:r>
+      <w:r>
+        <w:rPr>
+          <w:noProof/>
+        </w:rPr>
+        <w:fldChar w:fldCharType="end"/>
+      </w:r>
+      <w:r>
+        <w:t>: Métricas de Katherine Espíndola</w:t>
+      </w:r>
+      <w:bookmarkEnd w:id="12"/>
+    </w:p>
+    <w:p>
+      <w:pPr>
         <w:keepNext/>
       </w:pPr>
       <w:r>
@@ -3192,9 +3676,9 @@
           <w:lang w:eastAsia="es-CO"/>
         </w:rPr>
         <w:drawing>
-          <wp:inline distT="0" distB="0" distL="0" distR="0" wp14:anchorId="0FBB1D86" wp14:editId="1868508F">
-            <wp:extent cx="7398327" cy="2147467"/>
-            <wp:effectExtent l="0" t="0" r="0" b="5715"/>
+          <wp:inline distT="0" distB="0" distL="0" distR="0" wp14:anchorId="0D92FF89" wp14:editId="5B61E271">
+            <wp:extent cx="7825563" cy="1996802"/>
+            <wp:effectExtent l="0" t="0" r="4445" b="3810"/>
             <wp:docPr id="6" name="Imagen 6" descr="C:\Users\Juan\Dropbox\Ingenieria de Software\No Entregables\Estadisticas de ManicTime\Juan Pablo Statistics.jpg"/>
             <wp:cNvGraphicFramePr>
               <a:graphicFrameLocks xmlns:a="http://schemas.openxmlformats.org/drawingml/2006/main" noChangeAspect="1"/>
@@ -3224,7 +3708,7 @@
                   <pic:spPr bwMode="auto">
                     <a:xfrm>
                       <a:off x="0" y="0"/>
-                      <a:ext cx="7416443" cy="2152725"/>
+                      <a:ext cx="7849548" cy="2002922"/>
                     </a:xfrm>
                     <a:prstGeom prst="rect">
                       <a:avLst/>
@@ -3244,29 +3728,51 @@
     <w:p>
       <w:pPr>
         <w:pStyle w:val="Epgrafe"/>
-        <w:keepNext/>
-      </w:pPr>
-      <w:bookmarkStart w:id="14" w:name="_Toc338084399"/>
+        <w:rPr>
+          <w:noProof/>
+          <w:lang w:eastAsia="es-CO"/>
+        </w:rPr>
+      </w:pPr>
+      <w:bookmarkStart w:id="13" w:name="_Toc338176960"/>
       <w:r>
         <w:t xml:space="preserve">Ilustración </w:t>
       </w:r>
-      <w:fldSimple w:instr=" SEQ Ilustración \* ARABIC ">
-        <w:r>
-          <w:rPr>
-            <w:noProof/>
-          </w:rPr>
-          <w:t>4</w:t>
-        </w:r>
-      </w:fldSimple>
-      <w:r>
-        <w:t>: Métricas de Alicia Beltrán</w:t>
-      </w:r>
-      <w:bookmarkEnd w:id="14"/>
+      <w:r>
+        <w:fldChar w:fldCharType="begin"/>
+      </w:r>
+      <w:r>
+        <w:instrText xml:space="preserve"> SEQ Ilustración \* ARABIC </w:instrText>
+      </w:r>
+      <w:r>
+        <w:fldChar w:fldCharType="separate"/>
+      </w:r>
+      <w:r>
+        <w:rPr>
+          <w:noProof/>
+        </w:rPr>
+        <w:t>3</w:t>
+      </w:r>
+      <w:r>
+        <w:rPr>
+          <w:noProof/>
+        </w:rPr>
+        <w:fldChar w:fldCharType="end"/>
+      </w:r>
+      <w:r>
+        <w:t>:</w:t>
+      </w:r>
+      <w:r>
+        <w:t xml:space="preserve"> Métricas de Juan Pablo Rodríguez Montoya</w:t>
+      </w:r>
+      <w:bookmarkEnd w:id="13"/>
     </w:p>
     <w:p>
       <w:pPr>
         <w:pStyle w:val="Epgrafe"/>
         <w:keepNext/>
+        <w:rPr>
+          <w:noProof/>
+        </w:rPr>
       </w:pPr>
       <w:r>
         <w:rPr>
@@ -3275,9 +3781,9 @@
         </w:rPr>
         <w:lastRenderedPageBreak/>
         <w:drawing>
-          <wp:inline distT="0" distB="0" distL="0" distR="0" wp14:anchorId="74E73E3C" wp14:editId="664B7E27">
-            <wp:extent cx="7172696" cy="2800103"/>
-            <wp:effectExtent l="0" t="0" r="0" b="635"/>
+          <wp:inline distT="0" distB="0" distL="0" distR="0" wp14:anchorId="08A48E64" wp14:editId="2BF745E1">
+            <wp:extent cx="7793665" cy="2796363"/>
+            <wp:effectExtent l="0" t="0" r="0" b="4445"/>
             <wp:docPr id="5" name="Imagen 5" descr="C:\Users\Juan\Dropbox\Ingenieria de Software\No Entregables\Estadisticas de ManicTime\Alice.png"/>
             <wp:cNvGraphicFramePr>
               <a:graphicFrameLocks xmlns:a="http://schemas.openxmlformats.org/drawingml/2006/main" noChangeAspect="1"/>
@@ -3307,7 +3813,7 @@
                   <pic:spPr bwMode="auto">
                     <a:xfrm>
                       <a:off x="0" y="0"/>
-                      <a:ext cx="7185117" cy="2804952"/>
+                      <a:ext cx="7817603" cy="2804952"/>
                     </a:xfrm>
                     <a:prstGeom prst="rect">
                       <a:avLst/>
@@ -3329,33 +3835,43 @@
         <w:pStyle w:val="Epgrafe"/>
         <w:keepNext/>
       </w:pPr>
-      <w:bookmarkStart w:id="15" w:name="_Toc338084400"/>
+      <w:bookmarkStart w:id="14" w:name="_Toc338176961"/>
       <w:r>
         <w:t xml:space="preserve">Ilustración </w:t>
       </w:r>
-      <w:fldSimple w:instr=" SEQ Ilustración \* ARABIC ">
-        <w:r>
-          <w:rPr>
-            <w:noProof/>
-          </w:rPr>
-          <w:t>5</w:t>
-        </w:r>
-      </w:fldSimple>
-      <w:r>
-        <w:t>: Métrica de Cristhian Gómez</w:t>
-      </w:r>
-      <w:bookmarkEnd w:id="15"/>
+      <w:r>
+        <w:fldChar w:fldCharType="begin"/>
+      </w:r>
+      <w:r>
+        <w:instrText xml:space="preserve"> SEQ Ilustración \* ARABIC </w:instrText>
+      </w:r>
+      <w:r>
+        <w:fldChar w:fldCharType="separate"/>
+      </w:r>
+      <w:r>
+        <w:rPr>
+          <w:noProof/>
+        </w:rPr>
+        <w:t>5</w:t>
+      </w:r>
+      <w:r>
+        <w:rPr>
+          <w:noProof/>
+        </w:rPr>
+        <w:fldChar w:fldCharType="end"/>
+      </w:r>
+      <w:r>
+        <w:t>: Métricas de Alicia Beltrán</w:t>
+      </w:r>
+      <w:bookmarkEnd w:id="14"/>
     </w:p>
     <w:p>
       <w:pPr>
         <w:pStyle w:val="Epgrafe"/>
         <w:keepNext/>
-        <w:sectPr>
-          <w:pgSz w:w="15840" w:h="12240" w:orient="landscape"/>
-          <w:pgMar w:top="1701" w:right="1418" w:bottom="1701" w:left="1418" w:header="709" w:footer="709" w:gutter="0"/>
-          <w:cols w:space="708"/>
-          <w:docGrid w:linePitch="360"/>
-        </w:sectPr>
+        <w:rPr>
+          <w:noProof/>
+        </w:rPr>
       </w:pPr>
       <w:r>
         <w:rPr>
@@ -3363,9 +3879,9 @@
           <w:lang w:eastAsia="es-CO"/>
         </w:rPr>
         <w:drawing>
-          <wp:inline distT="0" distB="0" distL="0" distR="0" wp14:anchorId="79338FD5" wp14:editId="4A21CD46">
-            <wp:extent cx="7655442" cy="2131127"/>
-            <wp:effectExtent l="0" t="0" r="3175" b="2540"/>
+          <wp:inline distT="0" distB="0" distL="0" distR="0" wp14:anchorId="4840A161" wp14:editId="727BDB81">
+            <wp:extent cx="7793665" cy="1997931"/>
+            <wp:effectExtent l="0" t="0" r="0" b="2540"/>
             <wp:docPr id="9" name="Imagen 9" descr="C:\Users\Juan\Dropbox\Ingenieria de Software\No Entregables\Estadisticas de ManicTime\Metricas\Cristhian_primera Entrega.jpg"/>
             <wp:cNvGraphicFramePr>
               <a:graphicFrameLocks xmlns:a="http://schemas.openxmlformats.org/drawingml/2006/main" noChangeAspect="1"/>
@@ -3395,7 +3911,7 @@
                   <pic:spPr bwMode="auto">
                     <a:xfrm>
                       <a:off x="0" y="0"/>
-                      <a:ext cx="7655982" cy="2131277"/>
+                      <a:ext cx="7796800" cy="1998735"/>
                     </a:xfrm>
                     <a:prstGeom prst="rect">
                       <a:avLst/>
@@ -3414,12 +3930,60 @@
     </w:p>
     <w:p>
       <w:pPr>
+        <w:pStyle w:val="Epgrafe"/>
+        <w:keepNext/>
+      </w:pPr>
+      <w:bookmarkStart w:id="15" w:name="_Toc338176962"/>
+      <w:r>
+        <w:t xml:space="preserve">Ilustración </w:t>
+      </w:r>
+      <w:r>
+        <w:fldChar w:fldCharType="begin"/>
+      </w:r>
+      <w:r>
+        <w:instrText xml:space="preserve"> SEQ Ilustració</w:instrText>
+      </w:r>
+      <w:r>
+        <w:instrText xml:space="preserve">n \* ARABIC </w:instrText>
+      </w:r>
+      <w:r>
+        <w:fldChar w:fldCharType="separate"/>
+      </w:r>
+      <w:r>
+        <w:rPr>
+          <w:noProof/>
+        </w:rPr>
+        <w:t>6</w:t>
+      </w:r>
+      <w:r>
+        <w:rPr>
+          <w:noProof/>
+        </w:rPr>
+        <w:fldChar w:fldCharType="end"/>
+      </w:r>
+      <w:r>
+        <w:t>: Métrica de Cristhian Gómez</w:t>
+      </w:r>
+      <w:bookmarkEnd w:id="15"/>
+    </w:p>
+    <w:p>
+      <w:pPr>
+        <w:sectPr>
+          <w:pgSz w:w="15840" w:h="12240" w:orient="landscape"/>
+          <w:pgMar w:top="1701" w:right="1701" w:bottom="1701" w:left="1701" w:header="709" w:footer="709" w:gutter="0"/>
+          <w:cols w:space="708"/>
+          <w:docGrid w:linePitch="360"/>
+        </w:sectPr>
+      </w:pPr>
+    </w:p>
+    <w:p>
+      <w:pPr>
         <w:pStyle w:val="Ttulo2"/>
         <w:rPr>
           <w:lang w:val="es-CO"/>
         </w:rPr>
       </w:pPr>
-      <w:bookmarkStart w:id="16" w:name="_Toc338089377"/>
+      <w:bookmarkStart w:id="16" w:name="_Toc338176994"/>
       <w:r>
         <w:rPr>
           <w:lang w:val="es-CO"/>
@@ -3448,7 +4012,7 @@
           <w:lang w:eastAsia="es-CO"/>
         </w:rPr>
         <w:drawing>
-          <wp:inline distT="0" distB="0" distL="0" distR="0" wp14:anchorId="0DCCC9AE" wp14:editId="0461C41F">
+          <wp:inline distT="0" distB="0" distL="0" distR="0" wp14:anchorId="14A0D8D4" wp14:editId="79AB0551">
             <wp:extent cx="5612130" cy="4074795"/>
             <wp:effectExtent l="0" t="0" r="26670" b="20955"/>
             <wp:docPr id="4" name="Gráfico 4"/>
@@ -3467,20 +4031,35 @@
         <w:pStyle w:val="Epgrafe"/>
         <w:jc w:val="both"/>
       </w:pPr>
+      <w:bookmarkStart w:id="17" w:name="_Toc338176963"/>
       <w:r>
         <w:t xml:space="preserve">Ilustración </w:t>
       </w:r>
-      <w:fldSimple w:instr=" SEQ Ilustración \* ARABIC ">
-        <w:r>
-          <w:rPr>
-            <w:noProof/>
-          </w:rPr>
-          <w:t>6</w:t>
-        </w:r>
-      </w:fldSimple>
+      <w:r>
+        <w:fldChar w:fldCharType="begin"/>
+      </w:r>
+      <w:r>
+        <w:instrText xml:space="preserve"> SEQ Ilustración \* ARABIC </w:instrText>
+      </w:r>
+      <w:r>
+        <w:fldChar w:fldCharType="separate"/>
+      </w:r>
+      <w:r>
+        <w:rPr>
+          <w:noProof/>
+        </w:rPr>
+        <w:t>7</w:t>
+      </w:r>
+      <w:r>
+        <w:rPr>
+          <w:noProof/>
+        </w:rPr>
+        <w:fldChar w:fldCharType="end"/>
+      </w:r>
       <w:r>
         <w:t>: Grafica de Progreso</w:t>
       </w:r>
+      <w:bookmarkEnd w:id="17"/>
     </w:p>
     <w:p>
       <w:r>
@@ -3493,18 +4072,27 @@
         <w:t>a no alcanzo el 100% si no un 77</w:t>
       </w:r>
       <w:r>
-        <w:t xml:space="preserve">%, lo que demostró que en el grupo no existía un buen método de comunicación entre los integrantes y una falta de compromiso de los mismos. </w:t>
+        <w:t>,14</w:t>
+      </w:r>
+      <w:r>
+        <w:t>%, lo que demostró que en el grupo no existía un buen método de comunicación entre los integrantes y una falta de compromiso de los mismos.</w:t>
+      </w:r>
+      <w:r>
+        <w:t xml:space="preserve"> La perdida del integrante no tuvo un gran impacto debido a que las actividades del mismo se realizaron por los mismos integrantes.</w:t>
+      </w:r>
+      <w:r>
+        <w:t xml:space="preserve"> </w:t>
       </w:r>
     </w:p>
     <w:p>
       <w:pPr>
         <w:pStyle w:val="Ttulo1"/>
       </w:pPr>
-      <w:bookmarkStart w:id="17" w:name="_Toc338089378"/>
+      <w:bookmarkStart w:id="18" w:name="_Toc338176995"/>
       <w:r>
         <w:t>Riesgos</w:t>
       </w:r>
-      <w:bookmarkEnd w:id="17"/>
+      <w:bookmarkEnd w:id="18"/>
     </w:p>
     <w:p>
       <w:pPr>
@@ -3513,14 +4101,14 @@
           <w:lang w:val="es-CO"/>
         </w:rPr>
       </w:pPr>
-      <w:bookmarkStart w:id="18" w:name="_Toc338089379"/>
+      <w:bookmarkStart w:id="19" w:name="_Toc338176996"/>
       <w:r>
         <w:rPr>
           <w:lang w:val="es-CO"/>
         </w:rPr>
         <w:t>Top 7 de Riesgos</w:t>
       </w:r>
-      <w:bookmarkEnd w:id="18"/>
+      <w:bookmarkEnd w:id="19"/>
     </w:p>
     <w:p>
       <w:pPr>
@@ -3574,6 +4162,7 @@
                 <w:color w:val="000000"/>
                 <w:lang w:eastAsia="es-CO"/>
               </w:rPr>
+              <w:lastRenderedPageBreak/>
               <w:t>TOP 7 DE RIESGOS</w:t>
             </w:r>
           </w:p>
@@ -3704,7 +4293,6 @@
                 <w:color w:val="000000"/>
                 <w:lang w:eastAsia="es-CO"/>
               </w:rPr>
-              <w:lastRenderedPageBreak/>
               <w:t>Problemas de estimación</w:t>
             </w:r>
           </w:p>
@@ -3814,22 +4402,35 @@
       <w:pPr>
         <w:pStyle w:val="Epgrafe"/>
       </w:pPr>
-      <w:bookmarkStart w:id="19" w:name="_Toc338097825"/>
+      <w:bookmarkStart w:id="20" w:name="_Toc338176964"/>
       <w:r>
         <w:t xml:space="preserve">Tabla </w:t>
       </w:r>
-      <w:fldSimple w:instr=" SEQ Tabla \* ARABIC ">
-        <w:r>
-          <w:rPr>
-            <w:noProof/>
-          </w:rPr>
-          <w:t>1</w:t>
-        </w:r>
-      </w:fldSimple>
+      <w:r>
+        <w:fldChar w:fldCharType="begin"/>
+      </w:r>
+      <w:r>
+        <w:instrText xml:space="preserve"> SEQ Tabla \* ARABIC </w:instrText>
+      </w:r>
+      <w:r>
+        <w:fldChar w:fldCharType="separate"/>
+      </w:r>
+      <w:r>
+        <w:rPr>
+          <w:noProof/>
+        </w:rPr>
+        <w:t>1</w:t>
+      </w:r>
+      <w:r>
+        <w:rPr>
+          <w:noProof/>
+        </w:rPr>
+        <w:fldChar w:fldCharType="end"/>
+      </w:r>
       <w:r>
         <w:t>: Top Riesgos</w:t>
       </w:r>
-      <w:bookmarkEnd w:id="19"/>
+      <w:bookmarkEnd w:id="20"/>
     </w:p>
     <w:p>
       <w:pPr>
@@ -3838,14 +4439,14 @@
           <w:lang w:val="es-CO"/>
         </w:rPr>
       </w:pPr>
-      <w:bookmarkStart w:id="20" w:name="_Toc338089380"/>
+      <w:bookmarkStart w:id="21" w:name="_Toc338176997"/>
       <w:r>
         <w:rPr>
           <w:lang w:val="es-CO"/>
         </w:rPr>
         <w:t>Ocurrencia de Riesgos</w:t>
       </w:r>
-      <w:bookmarkEnd w:id="20"/>
+      <w:bookmarkEnd w:id="21"/>
     </w:p>
     <w:p>
       <w:pPr>
@@ -4082,25 +4683,36 @@
       <w:pPr>
         <w:pStyle w:val="Epgrafe"/>
       </w:pPr>
-      <w:bookmarkStart w:id="21" w:name="_Toc338089381"/>
-      <w:bookmarkStart w:id="22" w:name="_Toc338097826"/>
+      <w:bookmarkStart w:id="22" w:name="_Toc338176965"/>
       <w:r>
         <w:t xml:space="preserve">Tabla </w:t>
       </w:r>
-      <w:fldSimple w:instr=" SEQ Tabla \* ARABIC ">
-        <w:r>
-          <w:rPr>
-            <w:noProof/>
-          </w:rPr>
-          <w:t>2</w:t>
-        </w:r>
-      </w:fldSimple>
+      <w:r>
+        <w:fldChar w:fldCharType="begin"/>
+      </w:r>
+      <w:r>
+        <w:instrText xml:space="preserve"> SEQ Tabla \* ARABIC </w:instrText>
+      </w:r>
+      <w:r>
+        <w:fldChar w:fldCharType="separate"/>
+      </w:r>
+      <w:r>
+        <w:rPr>
+          <w:noProof/>
+        </w:rPr>
+        <w:t>2</w:t>
+      </w:r>
+      <w:r>
+        <w:rPr>
+          <w:noProof/>
+        </w:rPr>
+        <w:fldChar w:fldCharType="end"/>
+      </w:r>
       <w:r>
         <w:t>: Riesgos Cumplidos</w:t>
       </w:r>
       <w:bookmarkEnd w:id="22"/>
     </w:p>
-    <w:bookmarkEnd w:id="21"/>
     <w:p>
       <w:pPr>
         <w:pStyle w:val="Ttulo2"/>
@@ -4108,41 +4720,49 @@
           <w:lang w:val="es-CO"/>
         </w:rPr>
       </w:pPr>
+      <w:bookmarkStart w:id="23" w:name="_Toc338176998"/>
       <w:r>
         <w:rPr>
           <w:lang w:val="es-CO"/>
         </w:rPr>
-        <w:t xml:space="preserve">Sanciones y amonestaciones </w:t>
+        <w:t>Sanciones y amonestaciones</w:t>
+      </w:r>
+      <w:bookmarkEnd w:id="23"/>
+      <w:r>
+        <w:rPr>
+          <w:lang w:val="es-CO"/>
+        </w:rPr>
+        <w:t xml:space="preserve"> </w:t>
       </w:r>
     </w:p>
     <w:p>
       <w:r>
         <w:t xml:space="preserve">Para el manejo de las sanciones y amonestaciones que se presentan en el grupo se tiene un documento que listan las mismas </w:t>
       </w:r>
-      <w:commentRangeStart w:id="23"/>
+      <w:commentRangeStart w:id="24"/>
       <w:r>
         <w:t>(ver Documento Log de Amonestaciones)</w:t>
       </w:r>
-      <w:commentRangeEnd w:id="23"/>
+      <w:commentRangeEnd w:id="24"/>
       <w:r>
         <w:rPr>
           <w:rStyle w:val="Refdecomentario"/>
         </w:rPr>
-        <w:commentReference w:id="23"/>
+        <w:commentReference w:id="24"/>
       </w:r>
       <w:r>
         <w:t xml:space="preserve"> estas amonestaciones están basadas en el reglamento del grupo FifthFloorCorp </w:t>
       </w:r>
-      <w:commentRangeStart w:id="24"/>
+      <w:commentRangeStart w:id="25"/>
       <w:r>
         <w:t>(ver Reglamento)</w:t>
       </w:r>
-      <w:commentRangeEnd w:id="24"/>
+      <w:commentRangeEnd w:id="25"/>
       <w:r>
         <w:rPr>
           <w:rStyle w:val="Refdecomentario"/>
         </w:rPr>
-        <w:commentReference w:id="24"/>
+        <w:commentReference w:id="25"/>
       </w:r>
       <w:r>
         <w:t>.</w:t>
@@ -4152,43 +4772,79 @@
       <w:pPr>
         <w:pStyle w:val="Ttulo1"/>
       </w:pPr>
-      <w:bookmarkStart w:id="25" w:name="_Toc338089382"/>
+      <w:bookmarkStart w:id="26" w:name="_Toc338176999"/>
       <w:r>
         <w:t>Estimación</w:t>
       </w:r>
-      <w:bookmarkEnd w:id="25"/>
+      <w:bookmarkEnd w:id="26"/>
     </w:p>
     <w:p/>
     <w:p>
       <w:r>
-        <w:t>Se estimo que en la primera iteración se completaría el 68% de la iteración, pero se logro llegar a un 77% de lo planeado.</w:t>
-      </w:r>
-    </w:p>
-    <w:p>
-      <w:r>
-        <w:t>En cuanto al proyecto se estima que se llegue a un 75,78% de todo el proyecto.</w:t>
-      </w:r>
-    </w:p>
-    <w:p>
+        <w:t>Se estimo que en la primera iteración se completaría el 68% de la iteración, pero se logro llegar a un 77</w:t>
+      </w:r>
+      <w:r>
+        <w:t>,14</w:t>
+      </w:r>
+      <w:r>
+        <w:t>% de lo planeado.</w:t>
+      </w:r>
+      <w:r>
+        <w:t xml:space="preserve"> </w:t>
+      </w:r>
       <w:r>
         <w:t>En cuanto al producto no se realizo la estimación porque no se tenían casos de uso</w:t>
       </w:r>
-    </w:p>
+      <w:r>
+        <w:t>.</w:t>
+      </w:r>
+    </w:p>
+    <w:p>
+      <w:r>
+        <w:t>Para el desarrollo del proyecto se logro un avance del 19</w:t>
+      </w:r>
+      <w:r>
+        <w:t>,28</w:t>
+      </w:r>
+      <w:r>
+        <w:t xml:space="preserve">%  para la primera entrega, para ver mas acerca de estos porcentajes ver el documento estimación del proyecto </w:t>
+      </w:r>
+      <w:commentRangeStart w:id="27"/>
+      <w:r>
+        <w:t>(ver Estimación del Proyecto)</w:t>
+      </w:r>
+      <w:commentRangeEnd w:id="27"/>
+      <w:r>
+        <w:rPr>
+          <w:rStyle w:val="Refdecomentario"/>
+        </w:rPr>
+        <w:commentReference w:id="27"/>
+      </w:r>
+      <w:r>
+        <w:t>.</w:t>
+      </w:r>
+    </w:p>
+    <w:p/>
     <w:p>
       <w:pPr>
         <w:pStyle w:val="Ttulo1"/>
       </w:pPr>
-      <w:r>
+      <w:bookmarkStart w:id="28" w:name="_Toc338177000"/>
+      <w:r>
+        <w:lastRenderedPageBreak/>
         <w:t>Problemas y Soluciones</w:t>
       </w:r>
+      <w:bookmarkEnd w:id="28"/>
     </w:p>
     <w:p>
       <w:pPr>
         <w:pStyle w:val="Ttulo2"/>
       </w:pPr>
+      <w:bookmarkStart w:id="29" w:name="_Toc338177001"/>
       <w:r>
         <w:t>Problemas</w:t>
       </w:r>
+      <w:bookmarkEnd w:id="29"/>
     </w:p>
     <w:p>
       <w:pPr>
@@ -4259,24 +4915,105 @@
     </w:p>
     <w:p>
       <w:pPr>
+        <w:pStyle w:val="Ttulo2"/>
+      </w:pPr>
+      <w:bookmarkStart w:id="30" w:name="_Toc338177002"/>
+      <w:r>
+        <w:t>Soluciones</w:t>
+      </w:r>
+      <w:bookmarkEnd w:id="30"/>
+    </w:p>
+    <w:p>
+      <w:pPr>
+        <w:rPr>
+          <w:lang w:val="es-ES_tradnl"/>
+        </w:rPr>
+      </w:pPr>
+      <w:r>
+        <w:rPr>
+          <w:lang w:val="es-ES_tradnl"/>
+        </w:rPr>
+        <w:t xml:space="preserve">Para solucionar los anteriores problemas </w:t>
+      </w:r>
+      <w:r>
+        <w:rPr>
+          <w:lang w:val="es-ES_tradnl"/>
+        </w:rPr>
+        <w:t>tuvimos que:</w:t>
+      </w:r>
+    </w:p>
+    <w:p>
+      <w:pPr>
         <w:pStyle w:val="Prrafodelista"/>
         <w:numPr>
           <w:ilvl w:val="0"/>
-          <w:numId w:val="6"/>
+          <w:numId w:val="7"/>
         </w:numPr>
         <w:rPr>
           <w:lang w:val="es-ES_tradnl"/>
         </w:rPr>
       </w:pPr>
-      <w:bookmarkStart w:id="26" w:name="_GoBack"/>
-      <w:bookmarkEnd w:id="26"/>
-    </w:p>
-    <w:p>
-      <w:pPr>
-        <w:pStyle w:val="Ttulo2"/>
-      </w:pPr>
-      <w:r>
-        <w:t>Soluciones</w:t>
+      <w:r>
+        <w:rPr>
+          <w:lang w:val="es-ES_tradnl"/>
+        </w:rPr>
+        <w:t>El integrante que retiro</w:t>
+      </w:r>
+      <w:r>
+        <w:rPr>
+          <w:lang w:val="es-ES_tradnl"/>
+        </w:rPr>
+        <w:t>,</w:t>
+      </w:r>
+      <w:r>
+        <w:rPr>
+          <w:lang w:val="es-ES_tradnl"/>
+        </w:rPr>
+        <w:t xml:space="preserve"> era el gerente del proyecto lo cual se delego a Katherine Espíndola como la responsable de gerencia</w:t>
+      </w:r>
+      <w:r>
+        <w:rPr>
+          <w:lang w:val="es-ES_tradnl"/>
+        </w:rPr>
+        <w:t>.</w:t>
+      </w:r>
+      <w:bookmarkStart w:id="31" w:name="_GoBack"/>
+      <w:bookmarkEnd w:id="31"/>
+    </w:p>
+    <w:p>
+      <w:pPr>
+        <w:pStyle w:val="Prrafodelista"/>
+        <w:numPr>
+          <w:ilvl w:val="0"/>
+          <w:numId w:val="7"/>
+        </w:numPr>
+        <w:rPr>
+          <w:lang w:val="es-ES_tradnl"/>
+        </w:rPr>
+      </w:pPr>
+      <w:r>
+        <w:rPr>
+          <w:lang w:val="es-ES_tradnl"/>
+        </w:rPr>
+        <w:t>Se empezó a realizar lo que se pedía con una investigación puntual.</w:t>
+      </w:r>
+    </w:p>
+    <w:p>
+      <w:pPr>
+        <w:pStyle w:val="Prrafodelista"/>
+        <w:numPr>
+          <w:ilvl w:val="0"/>
+          <w:numId w:val="7"/>
+        </w:numPr>
+        <w:rPr>
+          <w:lang w:val="es-ES_tradnl"/>
+        </w:rPr>
+      </w:pPr>
+      <w:r>
+        <w:rPr>
+          <w:lang w:val="es-ES_tradnl"/>
+        </w:rPr>
+        <w:t>La mala comunicación para esta iteración no se soluciono.</w:t>
       </w:r>
     </w:p>
     <w:p>
@@ -4288,7 +5025,7 @@
     </w:p>
     <w:sectPr>
       <w:pgSz w:w="12240" w:h="15840"/>
-      <w:pgMar w:top="1417" w:right="1701" w:bottom="1417" w:left="1701" w:header="708" w:footer="708" w:gutter="0"/>
+      <w:pgMar w:top="1701" w:right="1701" w:bottom="1701" w:left="1701" w:header="709" w:footer="709" w:gutter="0"/>
       <w:cols w:space="708"/>
       <w:docGrid w:linePitch="360"/>
     </w:sectPr>
@@ -4314,22 +5051,6 @@
       </w:r>
     </w:p>
   </w:comment>
-  <w:comment w:id="6" w:author="Juan" w:date="2012-10-15T21:05:00Z" w:initials="J">
-    <w:p>
-      <w:pPr>
-        <w:pStyle w:val="Textocomentario"/>
-      </w:pPr>
-      <w:r>
-        <w:rPr>
-          <w:rStyle w:val="Refdecomentario"/>
-        </w:rPr>
-        <w:annotationRef/>
-      </w:r>
-      <w:r>
-        <w:t>Hipervínculo</w:t>
-      </w:r>
-    </w:p>
-  </w:comment>
   <w:comment w:id="7" w:author="Juan" w:date="2012-10-15T21:04:00Z" w:initials="J">
     <w:p>
       <w:pPr>
@@ -4362,7 +5083,7 @@
       </w:r>
     </w:p>
   </w:comment>
-  <w:comment w:id="23" w:author="Juan" w:date="2012-10-15T20:52:00Z" w:initials="J">
+  <w:comment w:id="24" w:author="Juan" w:date="2012-10-15T20:52:00Z" w:initials="J">
     <w:p>
       <w:pPr>
         <w:pStyle w:val="Textocomentario"/>
@@ -4378,7 +5099,7 @@
       </w:r>
     </w:p>
   </w:comment>
-  <w:comment w:id="24" w:author="Juan" w:date="2012-10-15T20:53:00Z" w:initials="J">
+  <w:comment w:id="25" w:author="Juan" w:date="2012-10-15T20:53:00Z" w:initials="J">
     <w:p>
       <w:pPr>
         <w:pStyle w:val="Textocomentario"/>
@@ -4394,6 +5115,22 @@
         <w:t>Hipervinculo</w:t>
       </w:r>
       <w:proofErr w:type="spellEnd"/>
+    </w:p>
+  </w:comment>
+  <w:comment w:id="27" w:author="Juan" w:date="2012-10-16T19:58:00Z" w:initials="J">
+    <w:p>
+      <w:pPr>
+        <w:pStyle w:val="Textocomentario"/>
+      </w:pPr>
+      <w:r>
+        <w:rPr>
+          <w:rStyle w:val="Refdecomentario"/>
+        </w:rPr>
+        <w:annotationRef/>
+      </w:r>
+      <w:r>
+        <w:t>Hipervínculo</w:t>
+      </w:r>
     </w:p>
   </w:comment>
 </w:comments>
@@ -4746,95 +5483,9 @@
     </w:lvl>
   </w:abstractNum>
   <w:abstractNum w:abstractNumId="3">
-    <w:nsid w:val="29863486"/>
-    <w:multiLevelType w:val="multilevel"/>
-    <w:tmpl w:val="240A001F"/>
-    <w:lvl w:ilvl="0">
-      <w:start w:val="1"/>
-      <w:numFmt w:val="decimal"/>
-      <w:lvlText w:val="%1."/>
-      <w:lvlJc w:val="left"/>
-      <w:pPr>
-        <w:ind w:left="360" w:hanging="360"/>
-      </w:pPr>
-    </w:lvl>
-    <w:lvl w:ilvl="1">
-      <w:start w:val="1"/>
-      <w:numFmt w:val="decimal"/>
-      <w:lvlText w:val="%1.%2."/>
-      <w:lvlJc w:val="left"/>
-      <w:pPr>
-        <w:ind w:left="792" w:hanging="432"/>
-      </w:pPr>
-    </w:lvl>
-    <w:lvl w:ilvl="2">
-      <w:start w:val="1"/>
-      <w:numFmt w:val="decimal"/>
-      <w:lvlText w:val="%1.%2.%3."/>
-      <w:lvlJc w:val="left"/>
-      <w:pPr>
-        <w:ind w:left="1224" w:hanging="504"/>
-      </w:pPr>
-    </w:lvl>
-    <w:lvl w:ilvl="3">
-      <w:start w:val="1"/>
-      <w:numFmt w:val="decimal"/>
-      <w:lvlText w:val="%1.%2.%3.%4."/>
-      <w:lvlJc w:val="left"/>
-      <w:pPr>
-        <w:ind w:left="1728" w:hanging="648"/>
-      </w:pPr>
-    </w:lvl>
-    <w:lvl w:ilvl="4">
-      <w:start w:val="1"/>
-      <w:numFmt w:val="decimal"/>
-      <w:lvlText w:val="%1.%2.%3.%4.%5."/>
-      <w:lvlJc w:val="left"/>
-      <w:pPr>
-        <w:ind w:left="2232" w:hanging="792"/>
-      </w:pPr>
-    </w:lvl>
-    <w:lvl w:ilvl="5">
-      <w:start w:val="1"/>
-      <w:numFmt w:val="decimal"/>
-      <w:lvlText w:val="%1.%2.%3.%4.%5.%6."/>
-      <w:lvlJc w:val="left"/>
-      <w:pPr>
-        <w:ind w:left="2736" w:hanging="936"/>
-      </w:pPr>
-    </w:lvl>
-    <w:lvl w:ilvl="6">
-      <w:start w:val="1"/>
-      <w:numFmt w:val="decimal"/>
-      <w:lvlText w:val="%1.%2.%3.%4.%5.%6.%7."/>
-      <w:lvlJc w:val="left"/>
-      <w:pPr>
-        <w:ind w:left="3240" w:hanging="1080"/>
-      </w:pPr>
-    </w:lvl>
-    <w:lvl w:ilvl="7">
-      <w:start w:val="1"/>
-      <w:numFmt w:val="decimal"/>
-      <w:lvlText w:val="%1.%2.%3.%4.%5.%6.%7.%8."/>
-      <w:lvlJc w:val="left"/>
-      <w:pPr>
-        <w:ind w:left="3744" w:hanging="1224"/>
-      </w:pPr>
-    </w:lvl>
-    <w:lvl w:ilvl="8">
-      <w:start w:val="1"/>
-      <w:numFmt w:val="decimal"/>
-      <w:lvlText w:val="%1.%2.%3.%4.%5.%6.%7.%8.%9."/>
-      <w:lvlJc w:val="left"/>
-      <w:pPr>
-        <w:ind w:left="4320" w:hanging="1440"/>
-      </w:pPr>
-    </w:lvl>
-  </w:abstractNum>
-  <w:abstractNum w:abstractNumId="4">
-    <w:nsid w:val="498B1D26"/>
+    <w:nsid w:val="13A66BB9"/>
     <w:multiLevelType w:val="hybridMultilevel"/>
-    <w:tmpl w:val="EAA4367C"/>
+    <w:tmpl w:val="E3361AB6"/>
     <w:lvl w:ilvl="0" w:tplc="240A0001">
       <w:start w:val="1"/>
       <w:numFmt w:val="bullet"/>
@@ -4944,7 +5595,206 @@
       </w:rPr>
     </w:lvl>
   </w:abstractNum>
+  <w:abstractNum w:abstractNumId="4">
+    <w:nsid w:val="29863486"/>
+    <w:multiLevelType w:val="multilevel"/>
+    <w:tmpl w:val="240A001F"/>
+    <w:lvl w:ilvl="0">
+      <w:start w:val="1"/>
+      <w:numFmt w:val="decimal"/>
+      <w:lvlText w:val="%1."/>
+      <w:lvlJc w:val="left"/>
+      <w:pPr>
+        <w:ind w:left="360" w:hanging="360"/>
+      </w:pPr>
+    </w:lvl>
+    <w:lvl w:ilvl="1">
+      <w:start w:val="1"/>
+      <w:numFmt w:val="decimal"/>
+      <w:lvlText w:val="%1.%2."/>
+      <w:lvlJc w:val="left"/>
+      <w:pPr>
+        <w:ind w:left="792" w:hanging="432"/>
+      </w:pPr>
+    </w:lvl>
+    <w:lvl w:ilvl="2">
+      <w:start w:val="1"/>
+      <w:numFmt w:val="decimal"/>
+      <w:lvlText w:val="%1.%2.%3."/>
+      <w:lvlJc w:val="left"/>
+      <w:pPr>
+        <w:ind w:left="1224" w:hanging="504"/>
+      </w:pPr>
+    </w:lvl>
+    <w:lvl w:ilvl="3">
+      <w:start w:val="1"/>
+      <w:numFmt w:val="decimal"/>
+      <w:lvlText w:val="%1.%2.%3.%4."/>
+      <w:lvlJc w:val="left"/>
+      <w:pPr>
+        <w:ind w:left="1728" w:hanging="648"/>
+      </w:pPr>
+    </w:lvl>
+    <w:lvl w:ilvl="4">
+      <w:start w:val="1"/>
+      <w:numFmt w:val="decimal"/>
+      <w:lvlText w:val="%1.%2.%3.%4.%5."/>
+      <w:lvlJc w:val="left"/>
+      <w:pPr>
+        <w:ind w:left="2232" w:hanging="792"/>
+      </w:pPr>
+    </w:lvl>
+    <w:lvl w:ilvl="5">
+      <w:start w:val="1"/>
+      <w:numFmt w:val="decimal"/>
+      <w:lvlText w:val="%1.%2.%3.%4.%5.%6."/>
+      <w:lvlJc w:val="left"/>
+      <w:pPr>
+        <w:ind w:left="2736" w:hanging="936"/>
+      </w:pPr>
+    </w:lvl>
+    <w:lvl w:ilvl="6">
+      <w:start w:val="1"/>
+      <w:numFmt w:val="decimal"/>
+      <w:lvlText w:val="%1.%2.%3.%4.%5.%6.%7."/>
+      <w:lvlJc w:val="left"/>
+      <w:pPr>
+        <w:ind w:left="3240" w:hanging="1080"/>
+      </w:pPr>
+    </w:lvl>
+    <w:lvl w:ilvl="7">
+      <w:start w:val="1"/>
+      <w:numFmt w:val="decimal"/>
+      <w:lvlText w:val="%1.%2.%3.%4.%5.%6.%7.%8."/>
+      <w:lvlJc w:val="left"/>
+      <w:pPr>
+        <w:ind w:left="3744" w:hanging="1224"/>
+      </w:pPr>
+    </w:lvl>
+    <w:lvl w:ilvl="8">
+      <w:start w:val="1"/>
+      <w:numFmt w:val="decimal"/>
+      <w:lvlText w:val="%1.%2.%3.%4.%5.%6.%7.%8.%9."/>
+      <w:lvlJc w:val="left"/>
+      <w:pPr>
+        <w:ind w:left="4320" w:hanging="1440"/>
+      </w:pPr>
+    </w:lvl>
+  </w:abstractNum>
   <w:abstractNum w:abstractNumId="5">
+    <w:nsid w:val="498B1D26"/>
+    <w:multiLevelType w:val="hybridMultilevel"/>
+    <w:tmpl w:val="EAA4367C"/>
+    <w:lvl w:ilvl="0" w:tplc="240A0001">
+      <w:start w:val="1"/>
+      <w:numFmt w:val="bullet"/>
+      <w:lvlText w:val=""/>
+      <w:lvlJc w:val="left"/>
+      <w:pPr>
+        <w:ind w:left="720" w:hanging="360"/>
+      </w:pPr>
+      <w:rPr>
+        <w:rFonts w:ascii="Symbol" w:hAnsi="Symbol" w:hint="default"/>
+      </w:rPr>
+    </w:lvl>
+    <w:lvl w:ilvl="1" w:tplc="240A0003" w:tentative="1">
+      <w:start w:val="1"/>
+      <w:numFmt w:val="bullet"/>
+      <w:lvlText w:val="o"/>
+      <w:lvlJc w:val="left"/>
+      <w:pPr>
+        <w:ind w:left="1440" w:hanging="360"/>
+      </w:pPr>
+      <w:rPr>
+        <w:rFonts w:ascii="Courier New" w:hAnsi="Courier New" w:cs="Courier New" w:hint="default"/>
+      </w:rPr>
+    </w:lvl>
+    <w:lvl w:ilvl="2" w:tplc="240A0005" w:tentative="1">
+      <w:start w:val="1"/>
+      <w:numFmt w:val="bullet"/>
+      <w:lvlText w:val=""/>
+      <w:lvlJc w:val="left"/>
+      <w:pPr>
+        <w:ind w:left="2160" w:hanging="360"/>
+      </w:pPr>
+      <w:rPr>
+        <w:rFonts w:ascii="Wingdings" w:hAnsi="Wingdings" w:hint="default"/>
+      </w:rPr>
+    </w:lvl>
+    <w:lvl w:ilvl="3" w:tplc="240A0001" w:tentative="1">
+      <w:start w:val="1"/>
+      <w:numFmt w:val="bullet"/>
+      <w:lvlText w:val=""/>
+      <w:lvlJc w:val="left"/>
+      <w:pPr>
+        <w:ind w:left="2880" w:hanging="360"/>
+      </w:pPr>
+      <w:rPr>
+        <w:rFonts w:ascii="Symbol" w:hAnsi="Symbol" w:hint="default"/>
+      </w:rPr>
+    </w:lvl>
+    <w:lvl w:ilvl="4" w:tplc="240A0003" w:tentative="1">
+      <w:start w:val="1"/>
+      <w:numFmt w:val="bullet"/>
+      <w:lvlText w:val="o"/>
+      <w:lvlJc w:val="left"/>
+      <w:pPr>
+        <w:ind w:left="3600" w:hanging="360"/>
+      </w:pPr>
+      <w:rPr>
+        <w:rFonts w:ascii="Courier New" w:hAnsi="Courier New" w:cs="Courier New" w:hint="default"/>
+      </w:rPr>
+    </w:lvl>
+    <w:lvl w:ilvl="5" w:tplc="240A0005" w:tentative="1">
+      <w:start w:val="1"/>
+      <w:numFmt w:val="bullet"/>
+      <w:lvlText w:val=""/>
+      <w:lvlJc w:val="left"/>
+      <w:pPr>
+        <w:ind w:left="4320" w:hanging="360"/>
+      </w:pPr>
+      <w:rPr>
+        <w:rFonts w:ascii="Wingdings" w:hAnsi="Wingdings" w:hint="default"/>
+      </w:rPr>
+    </w:lvl>
+    <w:lvl w:ilvl="6" w:tplc="240A0001" w:tentative="1">
+      <w:start w:val="1"/>
+      <w:numFmt w:val="bullet"/>
+      <w:lvlText w:val=""/>
+      <w:lvlJc w:val="left"/>
+      <w:pPr>
+        <w:ind w:left="5040" w:hanging="360"/>
+      </w:pPr>
+      <w:rPr>
+        <w:rFonts w:ascii="Symbol" w:hAnsi="Symbol" w:hint="default"/>
+      </w:rPr>
+    </w:lvl>
+    <w:lvl w:ilvl="7" w:tplc="240A0003" w:tentative="1">
+      <w:start w:val="1"/>
+      <w:numFmt w:val="bullet"/>
+      <w:lvlText w:val="o"/>
+      <w:lvlJc w:val="left"/>
+      <w:pPr>
+        <w:ind w:left="5760" w:hanging="360"/>
+      </w:pPr>
+      <w:rPr>
+        <w:rFonts w:ascii="Courier New" w:hAnsi="Courier New" w:cs="Courier New" w:hint="default"/>
+      </w:rPr>
+    </w:lvl>
+    <w:lvl w:ilvl="8" w:tplc="240A0005" w:tentative="1">
+      <w:start w:val="1"/>
+      <w:numFmt w:val="bullet"/>
+      <w:lvlText w:val=""/>
+      <w:lvlJc w:val="left"/>
+      <w:pPr>
+        <w:ind w:left="6480" w:hanging="360"/>
+      </w:pPr>
+      <w:rPr>
+        <w:rFonts w:ascii="Wingdings" w:hAnsi="Wingdings" w:hint="default"/>
+      </w:rPr>
+    </w:lvl>
+  </w:abstractNum>
+  <w:abstractNum w:abstractNumId="6">
     <w:nsid w:val="6ACB41EB"/>
     <w:multiLevelType w:val="multilevel"/>
     <w:tmpl w:val="240A001F"/>
@@ -5031,10 +5881,10 @@
     </w:lvl>
   </w:abstractNum>
   <w:num w:numId="1">
-    <w:abstractNumId w:val="5"/>
+    <w:abstractNumId w:val="6"/>
   </w:num>
   <w:num w:numId="2">
-    <w:abstractNumId w:val="3"/>
+    <w:abstractNumId w:val="4"/>
   </w:num>
   <w:num w:numId="3">
     <w:abstractNumId w:val="2"/>
@@ -5043,10 +5893,13 @@
     <w:abstractNumId w:val="0"/>
   </w:num>
   <w:num w:numId="5">
-    <w:abstractNumId w:val="4"/>
+    <w:abstractNumId w:val="5"/>
   </w:num>
   <w:num w:numId="6">
     <w:abstractNumId w:val="1"/>
+  </w:num>
+  <w:num w:numId="7">
+    <w:abstractNumId w:val="3"/>
   </w:num>
 </w:numbering>
 </file>
@@ -7094,11 +7947,11 @@
         </c:dLbls>
         <c:marker val="1"/>
         <c:smooth val="0"/>
-        <c:axId val="97681792"/>
-        <c:axId val="97683328"/>
+        <c:axId val="39005568"/>
+        <c:axId val="39065472"/>
       </c:lineChart>
       <c:catAx>
-        <c:axId val="97681792"/>
+        <c:axId val="39005568"/>
         <c:scaling>
           <c:orientation val="minMax"/>
         </c:scaling>
@@ -7107,7 +7960,7 @@
         <c:majorTickMark val="out"/>
         <c:minorTickMark val="none"/>
         <c:tickLblPos val="nextTo"/>
-        <c:crossAx val="97683328"/>
+        <c:crossAx val="39065472"/>
         <c:crosses val="autoZero"/>
         <c:auto val="1"/>
         <c:lblAlgn val="ctr"/>
@@ -7115,7 +7968,7 @@
         <c:noMultiLvlLbl val="0"/>
       </c:catAx>
       <c:valAx>
-        <c:axId val="97683328"/>
+        <c:axId val="39065472"/>
         <c:scaling>
           <c:orientation val="minMax"/>
         </c:scaling>
@@ -7126,7 +7979,7 @@
         <c:majorTickMark val="out"/>
         <c:minorTickMark val="none"/>
         <c:tickLblPos val="nextTo"/>
-        <c:crossAx val="97681792"/>
+        <c:crossAx val="39005568"/>
         <c:crosses val="autoZero"/>
         <c:crossBetween val="between"/>
       </c:valAx>
@@ -7431,7 +8284,7 @@
 </file>
 
 <file path=customXml/itemProps1.xml><?xml version="1.0" encoding="utf-8"?>
-<ds:datastoreItem xmlns:ds="http://schemas.openxmlformats.org/officeDocument/2006/customXml" ds:itemID="{8922D20C-0941-423D-A3C7-469CAB41E556}">
+<ds:datastoreItem xmlns:ds="http://schemas.openxmlformats.org/officeDocument/2006/customXml" ds:itemID="{38531203-8E34-4EDA-B743-5971362B6E79}">
   <ds:schemaRefs>
     <ds:schemaRef ds:uri="http://schemas.openxmlformats.org/officeDocument/2006/bibliography"/>
   </ds:schemaRefs>

</xml_diff>